<commit_message>
Actualización de pantallas en el proceso de 'Habilitar IIS'.
</commit_message>
<xml_diff>
--- a/front-end/liberacion/ProcesoLiberacionFront_desarrollo.docx
+++ b/front-end/liberacion/ProcesoLiberacionFront_desarrollo.docx
@@ -643,37 +643,7 @@
           <w:rPr>
             <w:rStyle w:val="Hipervnculo"/>
           </w:rPr>
-          <w:t>a</w:t>
-        </w:r>
-        <w:r>
-          <w:rPr>
-            <w:rStyle w:val="Hipervnculo"/>
-          </w:rPr>
-          <w:t>b</w:t>
-        </w:r>
-        <w:r>
-          <w:rPr>
-            <w:rStyle w:val="Hipervnculo"/>
-          </w:rPr>
-          <w:t>ilit</w:t>
-        </w:r>
-        <w:r>
-          <w:rPr>
-            <w:rStyle w:val="Hipervnculo"/>
-          </w:rPr>
-          <w:t>a</w:t>
-        </w:r>
-        <w:r>
-          <w:rPr>
-            <w:rStyle w:val="Hipervnculo"/>
-          </w:rPr>
-          <w:t>r</w:t>
-        </w:r>
-        <w:r>
-          <w:rPr>
-            <w:rStyle w:val="Hipervnculo"/>
-          </w:rPr>
-          <w:t xml:space="preserve"> IIS</w:t>
+          <w:t>abilitar IIS</w:t>
         </w:r>
       </w:hyperlink>
       <w:r>
@@ -762,43 +732,7 @@
           <w:rPr>
             <w:rStyle w:val="Hipervnculo"/>
           </w:rPr>
-          <w:t>Insta</w:t>
-        </w:r>
-        <w:r>
-          <w:rPr>
-            <w:rStyle w:val="Hipervnculo"/>
-          </w:rPr>
-          <w:t>l</w:t>
-        </w:r>
-        <w:r>
-          <w:rPr>
-            <w:rStyle w:val="Hipervnculo"/>
-          </w:rPr>
-          <w:t>a</w:t>
-        </w:r>
-        <w:r>
-          <w:rPr>
-            <w:rStyle w:val="Hipervnculo"/>
-          </w:rPr>
-          <w:t>r</w:t>
-        </w:r>
-        <w:r>
-          <w:rPr>
-            <w:rStyle w:val="Hipervnculo"/>
-          </w:rPr>
-          <w:t xml:space="preserve"> </w:t>
-        </w:r>
-        <w:r>
-          <w:rPr>
-            <w:rStyle w:val="Hipervnculo"/>
-          </w:rPr>
-          <w:t>U</w:t>
-        </w:r>
-        <w:r>
-          <w:rPr>
-            <w:rStyle w:val="Hipervnculo"/>
-          </w:rPr>
-          <w:t xml:space="preserve">RL </w:t>
+          <w:t xml:space="preserve">Instalar URL </w:t>
         </w:r>
         <w:proofErr w:type="spellStart"/>
         <w:r>
@@ -866,43 +800,7 @@
           <w:rPr>
             <w:rStyle w:val="Hipervnculo"/>
           </w:rPr>
-          <w:t>Crea</w:t>
-        </w:r>
-        <w:r>
-          <w:rPr>
-            <w:rStyle w:val="Hipervnculo"/>
-          </w:rPr>
-          <w:t>r</w:t>
-        </w:r>
-        <w:r>
-          <w:rPr>
-            <w:rStyle w:val="Hipervnculo"/>
-          </w:rPr>
-          <w:t xml:space="preserve"> nu</w:t>
-        </w:r>
-        <w:r>
-          <w:rPr>
-            <w:rStyle w:val="Hipervnculo"/>
-          </w:rPr>
-          <w:t>e</w:t>
-        </w:r>
-        <w:r>
-          <w:rPr>
-            <w:rStyle w:val="Hipervnculo"/>
-          </w:rPr>
-          <w:t xml:space="preserve">vo </w:t>
-        </w:r>
-        <w:r>
-          <w:rPr>
-            <w:rStyle w:val="Hipervnculo"/>
-          </w:rPr>
-          <w:t>s</w:t>
-        </w:r>
-        <w:r>
-          <w:rPr>
-            <w:rStyle w:val="Hipervnculo"/>
-          </w:rPr>
-          <w:t>itio</w:t>
+          <w:t>Crear nuevo sitio</w:t>
         </w:r>
       </w:hyperlink>
       <w:r>
@@ -939,49 +837,7 @@
           <w:rPr>
             <w:rStyle w:val="Hipervnculo"/>
           </w:rPr>
-          <w:t>onfigur</w:t>
-        </w:r>
-        <w:r>
-          <w:rPr>
-            <w:rStyle w:val="Hipervnculo"/>
-          </w:rPr>
-          <w:t>a</w:t>
-        </w:r>
-        <w:r>
-          <w:rPr>
-            <w:rStyle w:val="Hipervnculo"/>
-          </w:rPr>
-          <w:t>c</w:t>
-        </w:r>
-        <w:r>
-          <w:rPr>
-            <w:rStyle w:val="Hipervnculo"/>
-          </w:rPr>
-          <w:t>i</w:t>
-        </w:r>
-        <w:r>
-          <w:rPr>
-            <w:rStyle w:val="Hipervnculo"/>
-          </w:rPr>
-          <w:t>ó</w:t>
-        </w:r>
-        <w:r>
-          <w:rPr>
-            <w:rStyle w:val="Hipervnculo"/>
-          </w:rPr>
-          <w:t>n</w:t>
-        </w:r>
-        <w:r>
-          <w:rPr>
-            <w:rStyle w:val="Hipervnculo"/>
-          </w:rPr>
-          <w:t xml:space="preserve"> </w:t>
-        </w:r>
-        <w:r>
-          <w:rPr>
-            <w:rStyle w:val="Hipervnculo"/>
-          </w:rPr>
-          <w:t>del sitio</w:t>
+          <w:t>onfiguración del sitio</w:t>
         </w:r>
       </w:hyperlink>
       <w:r>
@@ -1049,55 +905,7 @@
           <w:rPr>
             <w:rStyle w:val="Hipervnculo"/>
           </w:rPr>
-          <w:t>Insta</w:t>
-        </w:r>
-        <w:r>
-          <w:rPr>
-            <w:rStyle w:val="Hipervnculo"/>
-          </w:rPr>
-          <w:t>l</w:t>
-        </w:r>
-        <w:r>
-          <w:rPr>
-            <w:rStyle w:val="Hipervnculo"/>
-          </w:rPr>
-          <w:t>a</w:t>
-        </w:r>
-        <w:r>
-          <w:rPr>
-            <w:rStyle w:val="Hipervnculo"/>
-          </w:rPr>
-          <w:t>r</w:t>
-        </w:r>
-        <w:r>
-          <w:rPr>
-            <w:rStyle w:val="Hipervnculo"/>
-          </w:rPr>
-          <w:t xml:space="preserve"> </w:t>
-        </w:r>
-        <w:r>
-          <w:rPr>
-            <w:rStyle w:val="Hipervnculo"/>
-          </w:rPr>
-          <w:t>r</w:t>
-        </w:r>
-        <w:r>
-          <w:rPr>
-            <w:rStyle w:val="Hipervnculo"/>
-          </w:rPr>
-          <w:t>e</w:t>
-        </w:r>
-        <w:r>
-          <w:rPr>
-            <w:rStyle w:val="Hipervnculo"/>
-          </w:rPr>
-          <w:t>b</w:t>
-        </w:r>
-        <w:r>
-          <w:rPr>
-            <w:rStyle w:val="Hipervnculo"/>
-          </w:rPr>
-          <w:t>otador</w:t>
+          <w:t>Instalar rebotador</w:t>
         </w:r>
       </w:hyperlink>
       <w:r>
@@ -1128,43 +936,7 @@
           <w:rPr>
             <w:rStyle w:val="Hipervnculo"/>
           </w:rPr>
-          <w:t>Despliegue</w:t>
-        </w:r>
-        <w:r>
-          <w:rPr>
-            <w:rStyle w:val="Hipervnculo"/>
-          </w:rPr>
-          <w:t xml:space="preserve"> </w:t>
-        </w:r>
-        <w:r>
-          <w:rPr>
-            <w:rStyle w:val="Hipervnculo"/>
-          </w:rPr>
-          <w:t>d</w:t>
-        </w:r>
-        <w:r>
-          <w:rPr>
-            <w:rStyle w:val="Hipervnculo"/>
-          </w:rPr>
-          <w:t>e</w:t>
-        </w:r>
-        <w:r>
-          <w:rPr>
-            <w:rStyle w:val="Hipervnculo"/>
-          </w:rPr>
-          <w:t xml:space="preserve"> pro</w:t>
-        </w:r>
-        <w:r>
-          <w:rPr>
-            <w:rStyle w:val="Hipervnculo"/>
-          </w:rPr>
-          <w:t>y</w:t>
-        </w:r>
-        <w:r>
-          <w:rPr>
-            <w:rStyle w:val="Hipervnculo"/>
-          </w:rPr>
-          <w:t>ecto</w:t>
+          <w:t>Despliegue de proyecto</w:t>
         </w:r>
       </w:hyperlink>
       <w:r>
@@ -1362,7 +1134,7 @@
         <w:rPr>
           <w:i/>
         </w:rPr>
-        <w:t>Inicio -&gt; Herramientas administrativas -&gt; Administrador del servidor</w:t>
+        <w:t>Inicio -&gt; Administrador del servidor</w:t>
       </w:r>
       <w:r>
         <w:t xml:space="preserve"> (</w:t>
@@ -1379,21 +1151,7 @@
         <w:rPr>
           <w:i/>
         </w:rPr>
-        <w:t xml:space="preserve"> -&gt; </w:t>
-      </w:r>
-      <w:proofErr w:type="spellStart"/>
-      <w:r>
-        <w:rPr>
-          <w:i/>
-        </w:rPr>
-        <w:t>Administrative</w:t>
-      </w:r>
-      <w:proofErr w:type="spellEnd"/>
-      <w:r>
-        <w:rPr>
-          <w:i/>
-        </w:rPr>
-        <w:t xml:space="preserve"> Tools -&gt; Server Manager</w:t>
+        <w:t xml:space="preserve"> -&gt; Server Manager</w:t>
       </w:r>
       <w:r>
         <w:t>).</w:t>
@@ -1416,10 +1174,10 @@
           <w:lang w:eastAsia="es-MX"/>
         </w:rPr>
         <w:drawing>
-          <wp:inline distT="0" distB="0" distL="0" distR="0" wp14:anchorId="4B7E5DFD" wp14:editId="49E87E96">
-            <wp:extent cx="2637411" cy="1980000"/>
+          <wp:inline distT="0" distB="0" distL="0" distR="0">
+            <wp:extent cx="2638507" cy="1980000"/>
             <wp:effectExtent l="0" t="0" r="0" b="1270"/>
-            <wp:docPr id="23" name="Imagen 23"/>
+            <wp:docPr id="52" name="Imagen 52"/>
             <wp:cNvGraphicFramePr>
               <a:graphicFrameLocks xmlns:a="http://schemas.openxmlformats.org/drawingml/2006/main" noChangeAspect="1"/>
             </wp:cNvGraphicFramePr>
@@ -1427,13 +1185,382 @@
               <a:graphicData uri="http://schemas.openxmlformats.org/drawingml/2006/picture">
                 <pic:pic xmlns:pic="http://schemas.openxmlformats.org/drawingml/2006/picture">
                   <pic:nvPicPr>
-                    <pic:cNvPr id="0" name="Picture 9"/>
+                    <pic:cNvPr id="0" name="Picture 1"/>
                     <pic:cNvPicPr>
                       <a:picLocks noChangeAspect="1" noChangeArrowheads="1"/>
                     </pic:cNvPicPr>
                   </pic:nvPicPr>
                   <pic:blipFill>
                     <a:blip r:embed="rId10" cstate="print">
+                      <a:extLst>
+                        <a:ext uri="{28A0092B-C50C-407E-A947-70E740481C1C}">
+                          <a14:useLocalDpi xmlns:a14="http://schemas.microsoft.com/office/drawing/2010/main" val="0"/>
+                        </a:ext>
+                      </a:extLst>
+                    </a:blip>
+                    <a:srcRect/>
+                    <a:stretch>
+                      <a:fillRect/>
+                    </a:stretch>
+                  </pic:blipFill>
+                  <pic:spPr bwMode="auto">
+                    <a:xfrm>
+                      <a:off x="0" y="0"/>
+                      <a:ext cx="2638507" cy="1980000"/>
+                    </a:xfrm>
+                    <a:prstGeom prst="rect">
+                      <a:avLst/>
+                    </a:prstGeom>
+                    <a:noFill/>
+                    <a:ln>
+                      <a:noFill/>
+                    </a:ln>
+                  </pic:spPr>
+                </pic:pic>
+              </a:graphicData>
+            </a:graphic>
+          </wp:inline>
+        </w:drawing>
+      </w:r>
+    </w:p>
+    <w:p>
+      <w:pPr>
+        <w:spacing w:after="0" w:line="240" w:lineRule="auto"/>
+        <w:jc w:val="both"/>
+      </w:pPr>
+    </w:p>
+    <w:p>
+      <w:pPr>
+        <w:pStyle w:val="Prrafodelista"/>
+        <w:numPr>
+          <w:ilvl w:val="0"/>
+          <w:numId w:val="5"/>
+        </w:numPr>
+        <w:spacing w:after="0" w:line="240" w:lineRule="auto"/>
+        <w:jc w:val="both"/>
+      </w:pPr>
+      <w:r>
+        <w:t>En el</w:t>
+      </w:r>
+      <w:r>
+        <w:t xml:space="preserve"> menú de Administración (</w:t>
+      </w:r>
+      <w:proofErr w:type="spellStart"/>
+      <w:r>
+        <w:rPr>
+          <w:i/>
+        </w:rPr>
+        <w:t>Manage</w:t>
+      </w:r>
+      <w:proofErr w:type="spellEnd"/>
+      <w:r>
+        <w:t>)</w:t>
+      </w:r>
+      <w:r>
+        <w:t xml:space="preserve"> </w:t>
+      </w:r>
+      <w:r>
+        <w:t>seleccionar</w:t>
+      </w:r>
+      <w:r>
+        <w:t xml:space="preserve"> </w:t>
+      </w:r>
+      <w:r>
+        <w:rPr>
+          <w:i/>
+        </w:rPr>
+        <w:t>Agregar roles</w:t>
+      </w:r>
+      <w:r>
+        <w:rPr>
+          <w:i/>
+        </w:rPr>
+        <w:t xml:space="preserve"> y características</w:t>
+      </w:r>
+      <w:r>
+        <w:t xml:space="preserve"> (</w:t>
+      </w:r>
+      <w:proofErr w:type="spellStart"/>
+      <w:r>
+        <w:rPr>
+          <w:i/>
+        </w:rPr>
+        <w:t>Add</w:t>
+      </w:r>
+      <w:proofErr w:type="spellEnd"/>
+      <w:r>
+        <w:rPr>
+          <w:i/>
+        </w:rPr>
+        <w:t xml:space="preserve"> Roles</w:t>
+      </w:r>
+      <w:r>
+        <w:rPr>
+          <w:i/>
+        </w:rPr>
+        <w:t xml:space="preserve"> and </w:t>
+      </w:r>
+      <w:proofErr w:type="spellStart"/>
+      <w:r>
+        <w:rPr>
+          <w:i/>
+        </w:rPr>
+        <w:t>Features</w:t>
+      </w:r>
+      <w:proofErr w:type="spellEnd"/>
+      <w:r>
+        <w:t>)</w:t>
+      </w:r>
+    </w:p>
+    <w:p>
+      <w:pPr>
+        <w:spacing w:after="0" w:line="240" w:lineRule="auto"/>
+        <w:jc w:val="both"/>
+      </w:pPr>
+    </w:p>
+    <w:p>
+      <w:pPr>
+        <w:spacing w:after="0" w:line="240" w:lineRule="auto"/>
+        <w:jc w:val="center"/>
+      </w:pPr>
+      <w:r>
+        <w:rPr>
+          <w:noProof/>
+          <w:lang w:eastAsia="es-MX"/>
+        </w:rPr>
+        <w:drawing>
+          <wp:inline distT="0" distB="0" distL="0" distR="0" wp14:anchorId="2D3D7CF4" wp14:editId="0B89030B">
+            <wp:extent cx="2639801" cy="1980000"/>
+            <wp:effectExtent l="0" t="0" r="8255" b="1270"/>
+            <wp:docPr id="61" name="Imagen 61"/>
+            <wp:cNvGraphicFramePr>
+              <a:graphicFrameLocks xmlns:a="http://schemas.openxmlformats.org/drawingml/2006/main" noChangeAspect="1"/>
+            </wp:cNvGraphicFramePr>
+            <a:graphic xmlns:a="http://schemas.openxmlformats.org/drawingml/2006/main">
+              <a:graphicData uri="http://schemas.openxmlformats.org/drawingml/2006/picture">
+                <pic:pic xmlns:pic="http://schemas.openxmlformats.org/drawingml/2006/picture">
+                  <pic:nvPicPr>
+                    <pic:cNvPr id="0" name=""/>
+                    <pic:cNvPicPr/>
+                  </pic:nvPicPr>
+                  <pic:blipFill>
+                    <a:blip r:embed="rId11"/>
+                    <a:stretch>
+                      <a:fillRect/>
+                    </a:stretch>
+                  </pic:blipFill>
+                  <pic:spPr>
+                    <a:xfrm>
+                      <a:off x="0" y="0"/>
+                      <a:ext cx="2639801" cy="1980000"/>
+                    </a:xfrm>
+                    <a:prstGeom prst="rect">
+                      <a:avLst/>
+                    </a:prstGeom>
+                  </pic:spPr>
+                </pic:pic>
+              </a:graphicData>
+            </a:graphic>
+          </wp:inline>
+        </w:drawing>
+      </w:r>
+    </w:p>
+    <w:p>
+      <w:pPr>
+        <w:spacing w:after="0" w:line="240" w:lineRule="auto"/>
+        <w:jc w:val="both"/>
+      </w:pPr>
+    </w:p>
+    <w:p>
+      <w:pPr>
+        <w:pStyle w:val="Prrafodelista"/>
+        <w:numPr>
+          <w:ilvl w:val="0"/>
+          <w:numId w:val="5"/>
+        </w:numPr>
+        <w:spacing w:after="0" w:line="240" w:lineRule="auto"/>
+        <w:jc w:val="both"/>
+      </w:pPr>
+      <w:r>
+        <w:t xml:space="preserve">Aparecerá un diálogo con ciertas características a revisar </w:t>
+      </w:r>
+      <w:r>
+        <w:rPr>
+          <w:i/>
+        </w:rPr>
+        <w:t>Antes de comenzar</w:t>
+      </w:r>
+      <w:r>
+        <w:t xml:space="preserve"> (</w:t>
+      </w:r>
+      <w:proofErr w:type="spellStart"/>
+      <w:r>
+        <w:rPr>
+          <w:i/>
+        </w:rPr>
+        <w:t>Before</w:t>
+      </w:r>
+      <w:proofErr w:type="spellEnd"/>
+      <w:r>
+        <w:rPr>
+          <w:i/>
+        </w:rPr>
+        <w:t xml:space="preserve"> </w:t>
+      </w:r>
+      <w:proofErr w:type="spellStart"/>
+      <w:r>
+        <w:rPr>
+          <w:i/>
+        </w:rPr>
+        <w:t>you</w:t>
+      </w:r>
+      <w:proofErr w:type="spellEnd"/>
+      <w:r>
+        <w:rPr>
+          <w:i/>
+        </w:rPr>
+        <w:t xml:space="preserve"> </w:t>
+      </w:r>
+      <w:proofErr w:type="spellStart"/>
+      <w:r>
+        <w:rPr>
+          <w:i/>
+        </w:rPr>
+        <w:t>begin</w:t>
+      </w:r>
+      <w:proofErr w:type="spellEnd"/>
+      <w:r>
+        <w:t xml:space="preserve">). Dar clic en el botón de </w:t>
+      </w:r>
+      <w:r>
+        <w:rPr>
+          <w:i/>
+        </w:rPr>
+        <w:t>Siguiente</w:t>
+      </w:r>
+      <w:r>
+        <w:t xml:space="preserve"> (</w:t>
+      </w:r>
+      <w:proofErr w:type="spellStart"/>
+      <w:r>
+        <w:rPr>
+          <w:i/>
+        </w:rPr>
+        <w:t>Next</w:t>
+      </w:r>
+      <w:proofErr w:type="spellEnd"/>
+      <w:r>
+        <w:t>).</w:t>
+      </w:r>
+    </w:p>
+    <w:p>
+      <w:pPr>
+        <w:spacing w:after="0" w:line="240" w:lineRule="auto"/>
+        <w:jc w:val="both"/>
+      </w:pPr>
+    </w:p>
+    <w:p>
+      <w:pPr>
+        <w:spacing w:after="0" w:line="240" w:lineRule="auto"/>
+        <w:jc w:val="center"/>
+      </w:pPr>
+      <w:r>
+        <w:rPr>
+          <w:noProof/>
+          <w:lang w:eastAsia="es-MX"/>
+        </w:rPr>
+        <mc:AlternateContent>
+          <mc:Choice Requires="wps">
+            <w:drawing>
+              <wp:anchor distT="0" distB="0" distL="114300" distR="114300" simplePos="0" relativeHeight="251675648" behindDoc="0" locked="0" layoutInCell="1" allowOverlap="1" wp14:anchorId="12D6DC78" wp14:editId="57D4A556">
+                <wp:simplePos x="0" y="0"/>
+                <wp:positionH relativeFrom="column">
+                  <wp:posOffset>3131346</wp:posOffset>
+                </wp:positionH>
+                <wp:positionV relativeFrom="paragraph">
+                  <wp:posOffset>1771015</wp:posOffset>
+                </wp:positionV>
+                <wp:extent cx="291973" cy="120650"/>
+                <wp:effectExtent l="0" t="0" r="13335" b="12700"/>
+                <wp:wrapNone/>
+                <wp:docPr id="40" name="40 Rectángulo"/>
+                <wp:cNvGraphicFramePr/>
+                <a:graphic xmlns:a="http://schemas.openxmlformats.org/drawingml/2006/main">
+                  <a:graphicData uri="http://schemas.microsoft.com/office/word/2010/wordprocessingShape">
+                    <wps:wsp>
+                      <wps:cNvSpPr/>
+                      <wps:spPr>
+                        <a:xfrm>
+                          <a:off x="0" y="0"/>
+                          <a:ext cx="291973" cy="120650"/>
+                        </a:xfrm>
+                        <a:prstGeom prst="rect">
+                          <a:avLst/>
+                        </a:prstGeom>
+                        <a:noFill/>
+                      </wps:spPr>
+                      <wps:style>
+                        <a:lnRef idx="2">
+                          <a:schemeClr val="accent1">
+                            <a:shade val="50000"/>
+                          </a:schemeClr>
+                        </a:lnRef>
+                        <a:fillRef idx="1">
+                          <a:schemeClr val="accent1"/>
+                        </a:fillRef>
+                        <a:effectRef idx="0">
+                          <a:schemeClr val="accent1"/>
+                        </a:effectRef>
+                        <a:fontRef idx="minor">
+                          <a:schemeClr val="lt1"/>
+                        </a:fontRef>
+                      </wps:style>
+                      <wps:bodyPr rot="0" spcFirstLastPara="0" vertOverflow="overflow" horzOverflow="overflow" vert="horz" wrap="square" lIns="91440" tIns="45720" rIns="91440" bIns="45720" numCol="1" spcCol="0" rtlCol="0" fromWordArt="0" anchor="ctr" anchorCtr="0" forceAA="0" compatLnSpc="1">
+                        <a:prstTxWarp prst="textNoShape">
+                          <a:avLst/>
+                        </a:prstTxWarp>
+                        <a:noAutofit/>
+                      </wps:bodyPr>
+                    </wps:wsp>
+                  </a:graphicData>
+                </a:graphic>
+                <wp14:sizeRelH relativeFrom="margin">
+                  <wp14:pctWidth>0</wp14:pctWidth>
+                </wp14:sizeRelH>
+              </wp:anchor>
+            </w:drawing>
+          </mc:Choice>
+          <mc:Fallback>
+            <w:pict>
+              <v:rect id="40 Rectángulo" o:spid="_x0000_s1026" style="position:absolute;margin-left:246.55pt;margin-top:139.45pt;width:23pt;height:9.5pt;z-index:251675648;visibility:visible;mso-wrap-style:square;mso-width-percent:0;mso-wrap-distance-left:9pt;mso-wrap-distance-top:0;mso-wrap-distance-right:9pt;mso-wrap-distance-bottom:0;mso-position-horizontal:absolute;mso-position-horizontal-relative:text;mso-position-vertical:absolute;mso-position-vertical-relative:text;mso-width-percent:0;mso-width-relative:margin;v-text-anchor:middle" o:gfxdata="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" filled="f" strokecolor="#243f60 [1604]" strokeweight="2pt"/>
+            </w:pict>
+          </mc:Fallback>
+        </mc:AlternateContent>
+      </w:r>
+      <w:r>
+        <w:rPr>
+          <w:noProof/>
+          <w:lang w:eastAsia="es-MX"/>
+        </w:rPr>
+        <w:drawing>
+          <wp:inline distT="0" distB="0" distL="0" distR="0" wp14:anchorId="3F5A2D3C" wp14:editId="018628C6">
+            <wp:extent cx="2637411" cy="1980000"/>
+            <wp:effectExtent l="0" t="0" r="0" b="1270"/>
+            <wp:docPr id="62" name="Imagen 62"/>
+            <wp:cNvGraphicFramePr>
+              <a:graphicFrameLocks xmlns:a="http://schemas.openxmlformats.org/drawingml/2006/main" noChangeAspect="1"/>
+            </wp:cNvGraphicFramePr>
+            <a:graphic xmlns:a="http://schemas.openxmlformats.org/drawingml/2006/main">
+              <a:graphicData uri="http://schemas.openxmlformats.org/drawingml/2006/picture">
+                <pic:pic xmlns:pic="http://schemas.openxmlformats.org/drawingml/2006/picture">
+                  <pic:nvPicPr>
+                    <pic:cNvPr id="0" name="Picture 2"/>
+                    <pic:cNvPicPr>
+                      <a:picLocks noChangeAspect="1" noChangeArrowheads="1"/>
+                    </pic:cNvPicPr>
+                  </pic:nvPicPr>
+                  <pic:blipFill>
+                    <a:blip r:embed="rId12" cstate="print">
                       <a:extLst>
                         <a:ext uri="{28A0092B-C50C-407E-A947-70E740481C1C}">
                           <a14:useLocalDpi xmlns:a14="http://schemas.microsoft.com/office/drawing/2010/main" val="0"/>
@@ -1482,42 +1609,96 @@
         <w:jc w:val="both"/>
       </w:pPr>
       <w:r>
-        <w:t xml:space="preserve">En el panel izquierdo seleccionar </w:t>
-      </w:r>
-      <w:r>
-        <w:rPr>
-          <w:i/>
-        </w:rPr>
-        <w:t>Roles</w:t>
-      </w:r>
-      <w:r>
-        <w:t xml:space="preserve"> y después </w:t>
-      </w:r>
-      <w:r>
-        <w:rPr>
-          <w:i/>
-        </w:rPr>
-        <w:t>Agregar roles</w:t>
+        <w:lastRenderedPageBreak/>
+        <w:t xml:space="preserve">Seleccionar la  opción de </w:t>
+      </w:r>
+      <w:r>
+        <w:rPr>
+          <w:i/>
+        </w:rPr>
+        <w:t>Instalación basada en rol o en característica</w:t>
       </w:r>
       <w:r>
         <w:t xml:space="preserve"> (</w:t>
       </w:r>
+      <w:r>
+        <w:rPr>
+          <w:i/>
+        </w:rPr>
+        <w:t>Role-</w:t>
+      </w:r>
       <w:proofErr w:type="spellStart"/>
       <w:r>
         <w:rPr>
           <w:i/>
         </w:rPr>
-        <w:t>Add</w:t>
+        <w:t>based</w:t>
       </w:r>
       <w:proofErr w:type="spellEnd"/>
       <w:r>
         <w:rPr>
           <w:i/>
         </w:rPr>
-        <w:t xml:space="preserve"> Roles</w:t>
-      </w:r>
-      <w:r>
-        <w:t>)</w:t>
+        <w:t xml:space="preserve"> </w:t>
+      </w:r>
+      <w:proofErr w:type="spellStart"/>
+      <w:r>
+        <w:rPr>
+          <w:i/>
+        </w:rPr>
+        <w:t>or</w:t>
+      </w:r>
+      <w:proofErr w:type="spellEnd"/>
+      <w:r>
+        <w:rPr>
+          <w:i/>
+        </w:rPr>
+        <w:t xml:space="preserve"> </w:t>
+      </w:r>
+      <w:proofErr w:type="spellStart"/>
+      <w:r>
+        <w:rPr>
+          <w:i/>
+        </w:rPr>
+        <w:t>feature-based</w:t>
+      </w:r>
+      <w:proofErr w:type="spellEnd"/>
+      <w:r>
+        <w:rPr>
+          <w:i/>
+        </w:rPr>
+        <w:t xml:space="preserve"> </w:t>
+      </w:r>
+      <w:proofErr w:type="spellStart"/>
+      <w:r>
+        <w:rPr>
+          <w:i/>
+        </w:rPr>
+        <w:t>installation</w:t>
+      </w:r>
+      <w:proofErr w:type="spellEnd"/>
+      <w:r>
+        <w:t xml:space="preserve">). Dar clic en el botón de </w:t>
+      </w:r>
+      <w:r>
+        <w:rPr>
+          <w:i/>
+        </w:rPr>
+        <w:t>Siguiente</w:t>
+      </w:r>
+      <w:r>
+        <w:t xml:space="preserve"> (</w:t>
+      </w:r>
+      <w:proofErr w:type="spellStart"/>
+      <w:r>
+        <w:rPr>
+          <w:i/>
+        </w:rPr>
+        <w:t>Next</w:t>
+      </w:r>
+      <w:proofErr w:type="spellEnd"/>
+      <w:r>
+        <w:t>).</w:t>
       </w:r>
     </w:p>
     <w:p>
@@ -1539,18 +1720,18 @@
         <mc:AlternateContent>
           <mc:Choice Requires="wps">
             <w:drawing>
-              <wp:anchor distT="0" distB="0" distL="114300" distR="114300" simplePos="0" relativeHeight="251664384" behindDoc="0" locked="0" layoutInCell="1" allowOverlap="1" wp14:anchorId="774D2BDD" wp14:editId="6698A249">
+              <wp:anchor distT="0" distB="0" distL="114300" distR="114300" simplePos="0" relativeHeight="251685888" behindDoc="0" locked="0" layoutInCell="1" allowOverlap="1" wp14:anchorId="7B7A4D69" wp14:editId="1DF8A64A">
                 <wp:simplePos x="0" y="0"/>
                 <wp:positionH relativeFrom="column">
-                  <wp:posOffset>3267075</wp:posOffset>
+                  <wp:posOffset>2182444</wp:posOffset>
                 </wp:positionH>
                 <wp:positionV relativeFrom="paragraph">
-                  <wp:posOffset>696966</wp:posOffset>
+                  <wp:posOffset>541552</wp:posOffset>
                 </wp:positionV>
-                <wp:extent cx="543464" cy="94891"/>
-                <wp:effectExtent l="0" t="0" r="28575" b="19685"/>
+                <wp:extent cx="1872691" cy="160935"/>
+                <wp:effectExtent l="0" t="0" r="13335" b="10795"/>
                 <wp:wrapNone/>
-                <wp:docPr id="25" name="25 Rectángulo"/>
+                <wp:docPr id="65" name="65 Rectángulo"/>
                 <wp:cNvGraphicFramePr/>
                 <a:graphic xmlns:a="http://schemas.openxmlformats.org/drawingml/2006/main">
                   <a:graphicData uri="http://schemas.microsoft.com/office/word/2010/wordprocessingShape">
@@ -1559,7 +1740,317 @@
                       <wps:spPr>
                         <a:xfrm>
                           <a:off x="0" y="0"/>
-                          <a:ext cx="543464" cy="94891"/>
+                          <a:ext cx="1872691" cy="160935"/>
+                        </a:xfrm>
+                        <a:prstGeom prst="rect">
+                          <a:avLst/>
+                        </a:prstGeom>
+                        <a:noFill/>
+                      </wps:spPr>
+                      <wps:style>
+                        <a:lnRef idx="2">
+                          <a:schemeClr val="accent1">
+                            <a:shade val="50000"/>
+                          </a:schemeClr>
+                        </a:lnRef>
+                        <a:fillRef idx="1">
+                          <a:schemeClr val="accent1"/>
+                        </a:fillRef>
+                        <a:effectRef idx="0">
+                          <a:schemeClr val="accent1"/>
+                        </a:effectRef>
+                        <a:fontRef idx="minor">
+                          <a:schemeClr val="lt1"/>
+                        </a:fontRef>
+                      </wps:style>
+                      <wps:bodyPr rot="0" spcFirstLastPara="0" vertOverflow="overflow" horzOverflow="overflow" vert="horz" wrap="square" lIns="91440" tIns="45720" rIns="91440" bIns="45720" numCol="1" spcCol="0" rtlCol="0" fromWordArt="0" anchor="ctr" anchorCtr="0" forceAA="0" compatLnSpc="1">
+                        <a:prstTxWarp prst="textNoShape">
+                          <a:avLst/>
+                        </a:prstTxWarp>
+                        <a:noAutofit/>
+                      </wps:bodyPr>
+                    </wps:wsp>
+                  </a:graphicData>
+                </a:graphic>
+                <wp14:sizeRelH relativeFrom="margin">
+                  <wp14:pctWidth>0</wp14:pctWidth>
+                </wp14:sizeRelH>
+                <wp14:sizeRelV relativeFrom="margin">
+                  <wp14:pctHeight>0</wp14:pctHeight>
+                </wp14:sizeRelV>
+              </wp:anchor>
+            </w:drawing>
+          </mc:Choice>
+          <mc:Fallback>
+            <w:pict>
+              <v:rect id="65 Rectángulo" o:spid="_x0000_s1026" style="position:absolute;margin-left:171.85pt;margin-top:42.65pt;width:147.45pt;height:12.65pt;z-index:251685888;visibility:visible;mso-wrap-style:square;mso-width-percent:0;mso-height-percent:0;mso-wrap-distance-left:9pt;mso-wrap-distance-top:0;mso-wrap-distance-right:9pt;mso-wrap-distance-bottom:0;mso-position-horizontal:absolute;mso-position-horizontal-relative:text;mso-position-vertical:absolute;mso-position-vertical-relative:text;mso-width-percent:0;mso-height-percent:0;mso-width-relative:margin;mso-height-relative:margin;v-text-anchor:middle" o:gfxdata="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" filled="f" strokecolor="#243f60 [1604]" strokeweight="2pt"/>
+            </w:pict>
+          </mc:Fallback>
+        </mc:AlternateContent>
+      </w:r>
+      <w:r>
+        <w:rPr>
+          <w:noProof/>
+          <w:lang w:eastAsia="es-MX"/>
+        </w:rPr>
+        <mc:AlternateContent>
+          <mc:Choice Requires="wps">
+            <w:drawing>
+              <wp:anchor distT="0" distB="0" distL="114300" distR="114300" simplePos="0" relativeHeight="251683840" behindDoc="0" locked="0" layoutInCell="1" allowOverlap="1" wp14:anchorId="5E691DFC" wp14:editId="01B03347">
+                <wp:simplePos x="0" y="0"/>
+                <wp:positionH relativeFrom="column">
+                  <wp:posOffset>3130220</wp:posOffset>
+                </wp:positionH>
+                <wp:positionV relativeFrom="paragraph">
+                  <wp:posOffset>1775460</wp:posOffset>
+                </wp:positionV>
+                <wp:extent cx="291465" cy="120650"/>
+                <wp:effectExtent l="0" t="0" r="13335" b="12700"/>
+                <wp:wrapNone/>
+                <wp:docPr id="64" name="64 Rectángulo"/>
+                <wp:cNvGraphicFramePr/>
+                <a:graphic xmlns:a="http://schemas.openxmlformats.org/drawingml/2006/main">
+                  <a:graphicData uri="http://schemas.microsoft.com/office/word/2010/wordprocessingShape">
+                    <wps:wsp>
+                      <wps:cNvSpPr/>
+                      <wps:spPr>
+                        <a:xfrm>
+                          <a:off x="0" y="0"/>
+                          <a:ext cx="291465" cy="120650"/>
+                        </a:xfrm>
+                        <a:prstGeom prst="rect">
+                          <a:avLst/>
+                        </a:prstGeom>
+                        <a:noFill/>
+                      </wps:spPr>
+                      <wps:style>
+                        <a:lnRef idx="2">
+                          <a:schemeClr val="accent1">
+                            <a:shade val="50000"/>
+                          </a:schemeClr>
+                        </a:lnRef>
+                        <a:fillRef idx="1">
+                          <a:schemeClr val="accent1"/>
+                        </a:fillRef>
+                        <a:effectRef idx="0">
+                          <a:schemeClr val="accent1"/>
+                        </a:effectRef>
+                        <a:fontRef idx="minor">
+                          <a:schemeClr val="lt1"/>
+                        </a:fontRef>
+                      </wps:style>
+                      <wps:bodyPr rot="0" spcFirstLastPara="0" vertOverflow="overflow" horzOverflow="overflow" vert="horz" wrap="square" lIns="91440" tIns="45720" rIns="91440" bIns="45720" numCol="1" spcCol="0" rtlCol="0" fromWordArt="0" anchor="ctr" anchorCtr="0" forceAA="0" compatLnSpc="1">
+                        <a:prstTxWarp prst="textNoShape">
+                          <a:avLst/>
+                        </a:prstTxWarp>
+                        <a:noAutofit/>
+                      </wps:bodyPr>
+                    </wps:wsp>
+                  </a:graphicData>
+                </a:graphic>
+                <wp14:sizeRelH relativeFrom="margin">
+                  <wp14:pctWidth>0</wp14:pctWidth>
+                </wp14:sizeRelH>
+              </wp:anchor>
+            </w:drawing>
+          </mc:Choice>
+          <mc:Fallback>
+            <w:pict>
+              <v:rect id="64 Rectángulo" o:spid="_x0000_s1026" style="position:absolute;margin-left:246.45pt;margin-top:139.8pt;width:22.95pt;height:9.5pt;z-index:251683840;visibility:visible;mso-wrap-style:square;mso-width-percent:0;mso-wrap-distance-left:9pt;mso-wrap-distance-top:0;mso-wrap-distance-right:9pt;mso-wrap-distance-bottom:0;mso-position-horizontal:absolute;mso-position-horizontal-relative:text;mso-position-vertical:absolute;mso-position-vertical-relative:text;mso-width-percent:0;mso-width-relative:margin;v-text-anchor:middle" o:gfxdata="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" filled="f" strokecolor="#243f60 [1604]" strokeweight="2pt"/>
+            </w:pict>
+          </mc:Fallback>
+        </mc:AlternateContent>
+      </w:r>
+      <w:r>
+        <w:rPr>
+          <w:i/>
+          <w:noProof/>
+          <w:lang w:eastAsia="es-MX"/>
+        </w:rPr>
+        <w:drawing>
+          <wp:inline distT="0" distB="0" distL="0" distR="0" wp14:anchorId="5FABDF64" wp14:editId="5FA5ECCD">
+            <wp:extent cx="2638507" cy="1980000"/>
+            <wp:effectExtent l="0" t="0" r="0" b="1270"/>
+            <wp:docPr id="63" name="Imagen 63"/>
+            <wp:cNvGraphicFramePr>
+              <a:graphicFrameLocks xmlns:a="http://schemas.openxmlformats.org/drawingml/2006/main" noChangeAspect="1"/>
+            </wp:cNvGraphicFramePr>
+            <a:graphic xmlns:a="http://schemas.openxmlformats.org/drawingml/2006/main">
+              <a:graphicData uri="http://schemas.openxmlformats.org/drawingml/2006/picture">
+                <pic:pic xmlns:pic="http://schemas.openxmlformats.org/drawingml/2006/picture">
+                  <pic:nvPicPr>
+                    <pic:cNvPr id="0" name="Picture 3"/>
+                    <pic:cNvPicPr>
+                      <a:picLocks noChangeAspect="1" noChangeArrowheads="1"/>
+                    </pic:cNvPicPr>
+                  </pic:nvPicPr>
+                  <pic:blipFill>
+                    <a:blip r:embed="rId13" cstate="print">
+                      <a:extLst>
+                        <a:ext uri="{28A0092B-C50C-407E-A947-70E740481C1C}">
+                          <a14:useLocalDpi xmlns:a14="http://schemas.microsoft.com/office/drawing/2010/main" val="0"/>
+                        </a:ext>
+                      </a:extLst>
+                    </a:blip>
+                    <a:srcRect/>
+                    <a:stretch>
+                      <a:fillRect/>
+                    </a:stretch>
+                  </pic:blipFill>
+                  <pic:spPr bwMode="auto">
+                    <a:xfrm>
+                      <a:off x="0" y="0"/>
+                      <a:ext cx="2638507" cy="1980000"/>
+                    </a:xfrm>
+                    <a:prstGeom prst="rect">
+                      <a:avLst/>
+                    </a:prstGeom>
+                    <a:noFill/>
+                    <a:ln>
+                      <a:noFill/>
+                    </a:ln>
+                  </pic:spPr>
+                </pic:pic>
+              </a:graphicData>
+            </a:graphic>
+          </wp:inline>
+        </w:drawing>
+      </w:r>
+    </w:p>
+    <w:p>
+      <w:pPr>
+        <w:spacing w:after="0" w:line="240" w:lineRule="auto"/>
+        <w:jc w:val="both"/>
+      </w:pPr>
+    </w:p>
+    <w:p>
+      <w:pPr>
+        <w:pStyle w:val="Prrafodelista"/>
+        <w:numPr>
+          <w:ilvl w:val="0"/>
+          <w:numId w:val="5"/>
+        </w:numPr>
+        <w:spacing w:after="0" w:line="240" w:lineRule="auto"/>
+        <w:jc w:val="both"/>
+      </w:pPr>
+      <w:r>
+        <w:t xml:space="preserve">Marcar la opción de </w:t>
+      </w:r>
+      <w:r>
+        <w:rPr>
+          <w:i/>
+        </w:rPr>
+        <w:t>Elegir servidor</w:t>
+      </w:r>
+      <w:r>
+        <w:t xml:space="preserve"> (</w:t>
+      </w:r>
+      <w:proofErr w:type="spellStart"/>
+      <w:r>
+        <w:rPr>
+          <w:i/>
+        </w:rPr>
+        <w:t>Select</w:t>
+      </w:r>
+      <w:proofErr w:type="spellEnd"/>
+      <w:r>
+        <w:rPr>
+          <w:i/>
+        </w:rPr>
+        <w:t xml:space="preserve"> a server </w:t>
+      </w:r>
+      <w:proofErr w:type="spellStart"/>
+      <w:r>
+        <w:rPr>
+          <w:i/>
+        </w:rPr>
+        <w:t>from</w:t>
+      </w:r>
+      <w:proofErr w:type="spellEnd"/>
+      <w:r>
+        <w:rPr>
+          <w:i/>
+        </w:rPr>
+        <w:t xml:space="preserve"> </w:t>
+      </w:r>
+      <w:proofErr w:type="spellStart"/>
+      <w:r>
+        <w:rPr>
+          <w:i/>
+        </w:rPr>
+        <w:t>the</w:t>
+      </w:r>
+      <w:proofErr w:type="spellEnd"/>
+      <w:r>
+        <w:rPr>
+          <w:i/>
+        </w:rPr>
+        <w:t xml:space="preserve"> server pool</w:t>
+      </w:r>
+      <w:r>
+        <w:t xml:space="preserve">) en el que se instalará el rol o la característica. Dar clic en </w:t>
+      </w:r>
+      <w:r>
+        <w:rPr>
+          <w:i/>
+        </w:rPr>
+        <w:t>Siguiente</w:t>
+      </w:r>
+      <w:r>
+        <w:t xml:space="preserve"> (</w:t>
+      </w:r>
+      <w:proofErr w:type="spellStart"/>
+      <w:r>
+        <w:rPr>
+          <w:i/>
+        </w:rPr>
+        <w:t>Next</w:t>
+      </w:r>
+      <w:proofErr w:type="spellEnd"/>
+      <w:r>
+        <w:t>).</w:t>
+      </w:r>
+    </w:p>
+    <w:p>
+      <w:pPr>
+        <w:spacing w:after="0" w:line="240" w:lineRule="auto"/>
+        <w:jc w:val="both"/>
+      </w:pPr>
+    </w:p>
+    <w:p>
+      <w:pPr>
+        <w:spacing w:after="0" w:line="240" w:lineRule="auto"/>
+        <w:jc w:val="center"/>
+      </w:pPr>
+      <w:r>
+        <w:rPr>
+          <w:noProof/>
+          <w:lang w:eastAsia="es-MX"/>
+        </w:rPr>
+        <mc:AlternateContent>
+          <mc:Choice Requires="wps">
+            <w:drawing>
+              <wp:anchor distT="0" distB="0" distL="114300" distR="114300" simplePos="0" relativeHeight="251688960" behindDoc="0" locked="0" layoutInCell="1" allowOverlap="1">
+                <wp:simplePos x="0" y="0"/>
+                <wp:positionH relativeFrom="column">
+                  <wp:posOffset>2181860</wp:posOffset>
+                </wp:positionH>
+                <wp:positionV relativeFrom="paragraph">
+                  <wp:posOffset>506425</wp:posOffset>
+                </wp:positionV>
+                <wp:extent cx="1828800" cy="80468"/>
+                <wp:effectExtent l="0" t="0" r="19050" b="15240"/>
+                <wp:wrapNone/>
+                <wp:docPr id="68" name="68 Rectángulo"/>
+                <wp:cNvGraphicFramePr/>
+                <a:graphic xmlns:a="http://schemas.openxmlformats.org/drawingml/2006/main">
+                  <a:graphicData uri="http://schemas.microsoft.com/office/word/2010/wordprocessingShape">
+                    <wps:wsp>
+                      <wps:cNvSpPr/>
+                      <wps:spPr>
+                        <a:xfrm>
+                          <a:off x="0" y="0"/>
+                          <a:ext cx="1828800" cy="80468"/>
                         </a:xfrm>
                         <a:prstGeom prst="rect">
                           <a:avLst/>
@@ -1599,7 +2090,7 @@
           </mc:Choice>
           <mc:Fallback>
             <w:pict>
-              <v:rect id="25 Rectángulo" o:spid="_x0000_s1026" style="position:absolute;margin-left:257.25pt;margin-top:54.9pt;width:42.8pt;height:7.45pt;z-index:251664384;visibility:visible;mso-wrap-style:square;mso-height-percent:0;mso-wrap-distance-left:9pt;mso-wrap-distance-top:0;mso-wrap-distance-right:9pt;mso-wrap-distance-bottom:0;mso-position-horizontal:absolute;mso-position-horizontal-relative:text;mso-position-vertical:absolute;mso-position-vertical-relative:text;mso-height-percent:0;mso-height-relative:margin;v-text-anchor:middle" o:gfxdata="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" filled="f" strokecolor="#243f60 [1604]" strokeweight="2pt"/>
+              <v:rect id="68 Rectángulo" o:spid="_x0000_s1026" style="position:absolute;margin-left:171.8pt;margin-top:39.9pt;width:2in;height:6.35pt;z-index:251688960;visibility:visible;mso-wrap-style:square;mso-height-percent:0;mso-wrap-distance-left:9pt;mso-wrap-distance-top:0;mso-wrap-distance-right:9pt;mso-wrap-distance-bottom:0;mso-position-horizontal:absolute;mso-position-horizontal-relative:text;mso-position-vertical:absolute;mso-position-vertical-relative:text;mso-height-percent:0;mso-height-relative:margin;v-text-anchor:middle" o:gfxdata="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" filled="f" strokecolor="#243f60 [1604]" strokeweight="2pt"/>
             </w:pict>
           </mc:Fallback>
         </mc:AlternateContent>
@@ -1609,175 +2100,21 @@
           <w:noProof/>
           <w:lang w:eastAsia="es-MX"/>
         </w:rPr>
-        <w:drawing>
-          <wp:inline distT="0" distB="0" distL="0" distR="0" wp14:anchorId="0896C508" wp14:editId="1B1176B6">
-            <wp:extent cx="2637411" cy="1980000"/>
-            <wp:effectExtent l="0" t="0" r="0" b="1270"/>
-            <wp:docPr id="24" name="Imagen 24"/>
-            <wp:cNvGraphicFramePr>
-              <a:graphicFrameLocks xmlns:a="http://schemas.openxmlformats.org/drawingml/2006/main" noChangeAspect="1"/>
-            </wp:cNvGraphicFramePr>
-            <a:graphic xmlns:a="http://schemas.openxmlformats.org/drawingml/2006/main">
-              <a:graphicData uri="http://schemas.openxmlformats.org/drawingml/2006/picture">
-                <pic:pic xmlns:pic="http://schemas.openxmlformats.org/drawingml/2006/picture">
-                  <pic:nvPicPr>
-                    <pic:cNvPr id="0" name="Picture 10"/>
-                    <pic:cNvPicPr>
-                      <a:picLocks noChangeAspect="1" noChangeArrowheads="1"/>
-                    </pic:cNvPicPr>
-                  </pic:nvPicPr>
-                  <pic:blipFill>
-                    <a:blip r:embed="rId11" cstate="print">
-                      <a:extLst>
-                        <a:ext uri="{28A0092B-C50C-407E-A947-70E740481C1C}">
-                          <a14:useLocalDpi xmlns:a14="http://schemas.microsoft.com/office/drawing/2010/main" val="0"/>
-                        </a:ext>
-                      </a:extLst>
-                    </a:blip>
-                    <a:srcRect/>
-                    <a:stretch>
-                      <a:fillRect/>
-                    </a:stretch>
-                  </pic:blipFill>
-                  <pic:spPr bwMode="auto">
-                    <a:xfrm>
-                      <a:off x="0" y="0"/>
-                      <a:ext cx="2637411" cy="1980000"/>
-                    </a:xfrm>
-                    <a:prstGeom prst="rect">
-                      <a:avLst/>
-                    </a:prstGeom>
-                    <a:noFill/>
-                    <a:ln>
-                      <a:noFill/>
-                    </a:ln>
-                  </pic:spPr>
-                </pic:pic>
-              </a:graphicData>
-            </a:graphic>
-          </wp:inline>
-        </w:drawing>
-      </w:r>
-    </w:p>
-    <w:p>
-      <w:pPr>
-        <w:spacing w:after="0" w:line="240" w:lineRule="auto"/>
-        <w:jc w:val="both"/>
-      </w:pPr>
-    </w:p>
-    <w:p>
-      <w:pPr>
-        <w:pStyle w:val="Prrafodelista"/>
-        <w:numPr>
-          <w:ilvl w:val="0"/>
-          <w:numId w:val="5"/>
-        </w:numPr>
-        <w:spacing w:after="0" w:line="240" w:lineRule="auto"/>
-        <w:jc w:val="both"/>
-      </w:pPr>
-      <w:r>
-        <w:t xml:space="preserve">Aparecerá un diálogo con ciertas características a revisar </w:t>
-      </w:r>
-      <w:r>
-        <w:rPr>
-          <w:i/>
-        </w:rPr>
-        <w:t>Antes de comenzar</w:t>
-      </w:r>
-      <w:r>
-        <w:t xml:space="preserve"> (</w:t>
-      </w:r>
-      <w:proofErr w:type="spellStart"/>
-      <w:r>
-        <w:rPr>
-          <w:i/>
-        </w:rPr>
-        <w:t>Before</w:t>
-      </w:r>
-      <w:proofErr w:type="spellEnd"/>
-      <w:r>
-        <w:rPr>
-          <w:i/>
-        </w:rPr>
-        <w:t xml:space="preserve"> </w:t>
-      </w:r>
-      <w:proofErr w:type="spellStart"/>
-      <w:r>
-        <w:rPr>
-          <w:i/>
-        </w:rPr>
-        <w:t>you</w:t>
-      </w:r>
-      <w:proofErr w:type="spellEnd"/>
-      <w:r>
-        <w:rPr>
-          <w:i/>
-        </w:rPr>
-        <w:t xml:space="preserve"> </w:t>
-      </w:r>
-      <w:proofErr w:type="spellStart"/>
-      <w:r>
-        <w:rPr>
-          <w:i/>
-        </w:rPr>
-        <w:t>begin</w:t>
-      </w:r>
-      <w:proofErr w:type="spellEnd"/>
-      <w:r>
-        <w:t xml:space="preserve">). Dar clic en el botón de </w:t>
-      </w:r>
-      <w:r>
-        <w:rPr>
-          <w:i/>
-        </w:rPr>
-        <w:t>Siguiente</w:t>
-      </w:r>
-      <w:r>
-        <w:t xml:space="preserve"> (</w:t>
-      </w:r>
-      <w:proofErr w:type="spellStart"/>
-      <w:r>
-        <w:rPr>
-          <w:i/>
-        </w:rPr>
-        <w:t>Next</w:t>
-      </w:r>
-      <w:proofErr w:type="spellEnd"/>
-      <w:r>
-        <w:t>).</w:t>
-      </w:r>
-    </w:p>
-    <w:p>
-      <w:pPr>
-        <w:spacing w:after="0" w:line="240" w:lineRule="auto"/>
-        <w:jc w:val="both"/>
-      </w:pPr>
-    </w:p>
-    <w:p>
-      <w:pPr>
-        <w:spacing w:after="0" w:line="240" w:lineRule="auto"/>
-        <w:jc w:val="center"/>
-      </w:pPr>
-      <w:r>
-        <w:rPr>
-          <w:noProof/>
-          <w:lang w:eastAsia="es-MX"/>
-        </w:rPr>
         <mc:AlternateContent>
           <mc:Choice Requires="wps">
             <w:drawing>
-              <wp:anchor distT="0" distB="0" distL="114300" distR="114300" simplePos="0" relativeHeight="251675648" behindDoc="0" locked="0" layoutInCell="1" allowOverlap="1" wp14:anchorId="0803DD71" wp14:editId="1752E9CE">
+              <wp:anchor distT="0" distB="0" distL="114300" distR="114300" simplePos="0" relativeHeight="251687936" behindDoc="0" locked="0" layoutInCell="1" allowOverlap="1" wp14:anchorId="51DE2781" wp14:editId="529E6AA3">
                 <wp:simplePos x="0" y="0"/>
                 <wp:positionH relativeFrom="column">
-                  <wp:posOffset>3168650</wp:posOffset>
+                  <wp:posOffset>3128010</wp:posOffset>
                 </wp:positionH>
                 <wp:positionV relativeFrom="paragraph">
-                  <wp:posOffset>1774190</wp:posOffset>
+                  <wp:posOffset>1782140</wp:posOffset>
                 </wp:positionV>
-                <wp:extent cx="292735" cy="120650"/>
-                <wp:effectExtent l="0" t="0" r="12065" b="12700"/>
+                <wp:extent cx="291465" cy="120650"/>
+                <wp:effectExtent l="0" t="0" r="13335" b="12700"/>
                 <wp:wrapNone/>
-                <wp:docPr id="40" name="40 Rectángulo"/>
+                <wp:docPr id="67" name="67 Rectángulo"/>
                 <wp:cNvGraphicFramePr/>
                 <a:graphic xmlns:a="http://schemas.openxmlformats.org/drawingml/2006/main">
                   <a:graphicData uri="http://schemas.microsoft.com/office/word/2010/wordprocessingShape">
@@ -1786,7 +2123,7 @@
                       <wps:spPr>
                         <a:xfrm>
                           <a:off x="0" y="0"/>
-                          <a:ext cx="292735" cy="120650"/>
+                          <a:ext cx="291465" cy="120650"/>
                         </a:xfrm>
                         <a:prstGeom prst="rect">
                           <a:avLst/>
@@ -1826,7 +2163,7 @@
           </mc:Choice>
           <mc:Fallback>
             <w:pict>
-              <v:rect id="40 Rectángulo" o:spid="_x0000_s1026" style="position:absolute;margin-left:249.5pt;margin-top:139.7pt;width:23.05pt;height:9.5pt;z-index:251675648;visibility:visible;mso-wrap-style:square;mso-width-percent:0;mso-wrap-distance-left:9pt;mso-wrap-distance-top:0;mso-wrap-distance-right:9pt;mso-wrap-distance-bottom:0;mso-position-horizontal:absolute;mso-position-horizontal-relative:text;mso-position-vertical:absolute;mso-position-vertical-relative:text;mso-width-percent:0;mso-width-relative:margin;v-text-anchor:middle" o:gfxdata="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" filled="f" strokecolor="#243f60 [1604]" strokeweight="2pt"/>
+              <v:rect id="67 Rectángulo" o:spid="_x0000_s1026" style="position:absolute;margin-left:246.3pt;margin-top:140.35pt;width:22.95pt;height:9.5pt;z-index:251687936;visibility:visible;mso-wrap-style:square;mso-width-percent:0;mso-wrap-distance-left:9pt;mso-wrap-distance-top:0;mso-wrap-distance-right:9pt;mso-wrap-distance-bottom:0;mso-position-horizontal:absolute;mso-position-horizontal-relative:text;mso-position-vertical:absolute;mso-position-vertical-relative:text;mso-width-percent:0;mso-width-relative:margin;v-text-anchor:middle" o:gfxdata="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" filled="f" strokecolor="#243f60 [1604]" strokeweight="2pt"/>
             </w:pict>
           </mc:Fallback>
         </mc:AlternateContent>
@@ -1837,10 +2174,10 @@
           <w:lang w:eastAsia="es-MX"/>
         </w:rPr>
         <w:drawing>
-          <wp:inline distT="0" distB="0" distL="0" distR="0" wp14:anchorId="62E04EB0" wp14:editId="5237A162">
-            <wp:extent cx="2637411" cy="1980000"/>
-            <wp:effectExtent l="0" t="0" r="0" b="1270"/>
-            <wp:docPr id="26" name="Imagen 26"/>
+          <wp:inline distT="0" distB="0" distL="0" distR="0" wp14:anchorId="229A0B11" wp14:editId="0AA75E6D">
+            <wp:extent cx="2639801" cy="1980000"/>
+            <wp:effectExtent l="0" t="0" r="8255" b="1270"/>
+            <wp:docPr id="66" name="Imagen 66"/>
             <wp:cNvGraphicFramePr>
               <a:graphicFrameLocks xmlns:a="http://schemas.openxmlformats.org/drawingml/2006/main" noChangeAspect="1"/>
             </wp:cNvGraphicFramePr>
@@ -1848,36 +2185,23 @@
               <a:graphicData uri="http://schemas.openxmlformats.org/drawingml/2006/picture">
                 <pic:pic xmlns:pic="http://schemas.openxmlformats.org/drawingml/2006/picture">
                   <pic:nvPicPr>
-                    <pic:cNvPr id="0" name="Picture 11"/>
-                    <pic:cNvPicPr>
-                      <a:picLocks noChangeAspect="1" noChangeArrowheads="1"/>
-                    </pic:cNvPicPr>
+                    <pic:cNvPr id="0" name=""/>
+                    <pic:cNvPicPr/>
                   </pic:nvPicPr>
                   <pic:blipFill>
-                    <a:blip r:embed="rId12" cstate="print">
-                      <a:extLst>
-                        <a:ext uri="{28A0092B-C50C-407E-A947-70E740481C1C}">
-                          <a14:useLocalDpi xmlns:a14="http://schemas.microsoft.com/office/drawing/2010/main" val="0"/>
-                        </a:ext>
-                      </a:extLst>
-                    </a:blip>
-                    <a:srcRect/>
+                    <a:blip r:embed="rId14"/>
                     <a:stretch>
                       <a:fillRect/>
                     </a:stretch>
                   </pic:blipFill>
-                  <pic:spPr bwMode="auto">
+                  <pic:spPr>
                     <a:xfrm>
                       <a:off x="0" y="0"/>
-                      <a:ext cx="2637411" cy="1980000"/>
+                      <a:ext cx="2639801" cy="1980000"/>
                     </a:xfrm>
                     <a:prstGeom prst="rect">
                       <a:avLst/>
                     </a:prstGeom>
-                    <a:noFill/>
-                    <a:ln>
-                      <a:noFill/>
-                    </a:ln>
                   </pic:spPr>
                 </pic:pic>
               </a:graphicData>
@@ -1903,7 +2227,6 @@
         <w:jc w:val="both"/>
       </w:pPr>
       <w:r>
-        <w:lastRenderedPageBreak/>
         <w:t xml:space="preserve">Seleccionar la opción </w:t>
       </w:r>
       <w:r>
@@ -2003,18 +2326,18 @@
         <mc:AlternateContent>
           <mc:Choice Requires="wps">
             <w:drawing>
-              <wp:anchor distT="0" distB="0" distL="114300" distR="114300" simplePos="0" relativeHeight="251665408" behindDoc="0" locked="0" layoutInCell="1" allowOverlap="1" wp14:anchorId="3B371893" wp14:editId="4BB68F6D">
+              <wp:anchor distT="0" distB="0" distL="114300" distR="114300" simplePos="0" relativeHeight="251689984" behindDoc="0" locked="0" layoutInCell="1" allowOverlap="1">
                 <wp:simplePos x="0" y="0"/>
                 <wp:positionH relativeFrom="column">
-                  <wp:posOffset>3016885</wp:posOffset>
+                  <wp:posOffset>3125140</wp:posOffset>
                 </wp:positionH>
                 <wp:positionV relativeFrom="paragraph">
-                  <wp:posOffset>1107069</wp:posOffset>
+                  <wp:posOffset>1780540</wp:posOffset>
                 </wp:positionV>
-                <wp:extent cx="508959" cy="120769"/>
-                <wp:effectExtent l="0" t="0" r="24765" b="12700"/>
+                <wp:extent cx="284150" cy="120770"/>
+                <wp:effectExtent l="0" t="0" r="20955" b="12700"/>
                 <wp:wrapNone/>
-                <wp:docPr id="28" name="28 Rectángulo"/>
+                <wp:docPr id="70" name="70 Rectángulo"/>
                 <wp:cNvGraphicFramePr/>
                 <a:graphic xmlns:a="http://schemas.openxmlformats.org/drawingml/2006/main">
                   <a:graphicData uri="http://schemas.microsoft.com/office/word/2010/wordprocessingShape">
@@ -2023,192 +2346,7 @@
                       <wps:spPr>
                         <a:xfrm>
                           <a:off x="0" y="0"/>
-                          <a:ext cx="508959" cy="120769"/>
-                        </a:xfrm>
-                        <a:prstGeom prst="rect">
-                          <a:avLst/>
-                        </a:prstGeom>
-                        <a:noFill/>
-                      </wps:spPr>
-                      <wps:style>
-                        <a:lnRef idx="2">
-                          <a:schemeClr val="accent1">
-                            <a:shade val="50000"/>
-                          </a:schemeClr>
-                        </a:lnRef>
-                        <a:fillRef idx="1">
-                          <a:schemeClr val="accent1"/>
-                        </a:fillRef>
-                        <a:effectRef idx="0">
-                          <a:schemeClr val="accent1"/>
-                        </a:effectRef>
-                        <a:fontRef idx="minor">
-                          <a:schemeClr val="lt1"/>
-                        </a:fontRef>
-                      </wps:style>
-                      <wps:bodyPr rot="0" spcFirstLastPara="0" vertOverflow="overflow" horzOverflow="overflow" vert="horz" wrap="square" lIns="91440" tIns="45720" rIns="91440" bIns="45720" numCol="1" spcCol="0" rtlCol="0" fromWordArt="0" anchor="ctr" anchorCtr="0" forceAA="0" compatLnSpc="1">
-                        <a:prstTxWarp prst="textNoShape">
-                          <a:avLst/>
-                        </a:prstTxWarp>
-                        <a:noAutofit/>
-                      </wps:bodyPr>
-                    </wps:wsp>
-                  </a:graphicData>
-                </a:graphic>
-              </wp:anchor>
-            </w:drawing>
-          </mc:Choice>
-          <mc:Fallback>
-            <w:pict>
-              <v:rect id="28 Rectángulo" o:spid="_x0000_s1026" style="position:absolute;margin-left:237.55pt;margin-top:87.15pt;width:40.1pt;height:9.5pt;z-index:251665408;visibility:visible;mso-wrap-style:square;mso-wrap-distance-left:9pt;mso-wrap-distance-top:0;mso-wrap-distance-right:9pt;mso-wrap-distance-bottom:0;mso-position-horizontal:absolute;mso-position-horizontal-relative:text;mso-position-vertical:absolute;mso-position-vertical-relative:text;v-text-anchor:middle" o:gfxdata="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" filled="f" strokecolor="#243f60 [1604]" strokeweight="2pt"/>
-            </w:pict>
-          </mc:Fallback>
-        </mc:AlternateContent>
-      </w:r>
-      <w:r>
-        <w:rPr>
-          <w:noProof/>
-          <w:lang w:eastAsia="es-MX"/>
-        </w:rPr>
-        <w:drawing>
-          <wp:inline distT="0" distB="0" distL="0" distR="0" wp14:anchorId="35A92223" wp14:editId="348F74E1">
-            <wp:extent cx="2638507" cy="1980000"/>
-            <wp:effectExtent l="0" t="0" r="0" b="1270"/>
-            <wp:docPr id="27" name="Imagen 27"/>
-            <wp:cNvGraphicFramePr>
-              <a:graphicFrameLocks xmlns:a="http://schemas.openxmlformats.org/drawingml/2006/main" noChangeAspect="1"/>
-            </wp:cNvGraphicFramePr>
-            <a:graphic xmlns:a="http://schemas.openxmlformats.org/drawingml/2006/main">
-              <a:graphicData uri="http://schemas.openxmlformats.org/drawingml/2006/picture">
-                <pic:pic xmlns:pic="http://schemas.openxmlformats.org/drawingml/2006/picture">
-                  <pic:nvPicPr>
-                    <pic:cNvPr id="0" name="Picture 12"/>
-                    <pic:cNvPicPr>
-                      <a:picLocks noChangeAspect="1" noChangeArrowheads="1"/>
-                    </pic:cNvPicPr>
-                  </pic:nvPicPr>
-                  <pic:blipFill>
-                    <a:blip r:embed="rId13" cstate="print">
-                      <a:extLst>
-                        <a:ext uri="{28A0092B-C50C-407E-A947-70E740481C1C}">
-                          <a14:useLocalDpi xmlns:a14="http://schemas.microsoft.com/office/drawing/2010/main" val="0"/>
-                        </a:ext>
-                      </a:extLst>
-                    </a:blip>
-                    <a:srcRect/>
-                    <a:stretch>
-                      <a:fillRect/>
-                    </a:stretch>
-                  </pic:blipFill>
-                  <pic:spPr bwMode="auto">
-                    <a:xfrm>
-                      <a:off x="0" y="0"/>
-                      <a:ext cx="2638507" cy="1980000"/>
-                    </a:xfrm>
-                    <a:prstGeom prst="rect">
-                      <a:avLst/>
-                    </a:prstGeom>
-                    <a:noFill/>
-                    <a:ln>
-                      <a:noFill/>
-                    </a:ln>
-                  </pic:spPr>
-                </pic:pic>
-              </a:graphicData>
-            </a:graphic>
-          </wp:inline>
-        </w:drawing>
-      </w:r>
-    </w:p>
-    <w:p>
-      <w:pPr>
-        <w:spacing w:after="0" w:line="240" w:lineRule="auto"/>
-        <w:jc w:val="both"/>
-      </w:pPr>
-    </w:p>
-    <w:p>
-      <w:pPr>
-        <w:pStyle w:val="Prrafodelista"/>
-        <w:numPr>
-          <w:ilvl w:val="0"/>
-          <w:numId w:val="5"/>
-        </w:numPr>
-        <w:spacing w:after="0" w:line="240" w:lineRule="auto"/>
-        <w:jc w:val="both"/>
-      </w:pPr>
-      <w:r>
-        <w:t xml:space="preserve">La siguiente ventana de diálogo sólo muestra información sobre las características del </w:t>
-      </w:r>
-      <w:r>
-        <w:rPr>
-          <w:i/>
-        </w:rPr>
-        <w:t>IIS</w:t>
-      </w:r>
-      <w:r>
-        <w:t xml:space="preserve">. Dar clic en </w:t>
-      </w:r>
-      <w:r>
-        <w:rPr>
-          <w:i/>
-        </w:rPr>
-        <w:t>Siguiente</w:t>
-      </w:r>
-      <w:r>
-        <w:t xml:space="preserve"> (</w:t>
-      </w:r>
-      <w:proofErr w:type="spellStart"/>
-      <w:r>
-        <w:rPr>
-          <w:i/>
-        </w:rPr>
-        <w:t>Next</w:t>
-      </w:r>
-      <w:proofErr w:type="spellEnd"/>
-      <w:r>
-        <w:t>).</w:t>
-      </w:r>
-    </w:p>
-    <w:p>
-      <w:pPr>
-        <w:spacing w:after="0" w:line="240" w:lineRule="auto"/>
-        <w:jc w:val="both"/>
-      </w:pPr>
-    </w:p>
-    <w:p>
-      <w:pPr>
-        <w:spacing w:after="0" w:line="240" w:lineRule="auto"/>
-        <w:jc w:val="center"/>
-      </w:pPr>
-      <w:r>
-        <w:rPr>
-          <w:noProof/>
-          <w:lang w:eastAsia="es-MX"/>
-        </w:rPr>
-        <mc:AlternateContent>
-          <mc:Choice Requires="wps">
-            <w:drawing>
-              <wp:anchor distT="0" distB="0" distL="114300" distR="114300" simplePos="0" relativeHeight="251667456" behindDoc="0" locked="0" layoutInCell="1" allowOverlap="1" wp14:anchorId="7E839F3F" wp14:editId="1A8126FB">
-                <wp:simplePos x="0" y="0"/>
-                <wp:positionH relativeFrom="column">
-                  <wp:posOffset>3164062</wp:posOffset>
-                </wp:positionH>
-                <wp:positionV relativeFrom="paragraph">
-                  <wp:posOffset>1776263</wp:posOffset>
-                </wp:positionV>
-                <wp:extent cx="293298" cy="120650"/>
-                <wp:effectExtent l="0" t="0" r="12065" b="12700"/>
-                <wp:wrapNone/>
-                <wp:docPr id="33" name="33 Rectángulo"/>
-                <wp:cNvGraphicFramePr/>
-                <a:graphic xmlns:a="http://schemas.openxmlformats.org/drawingml/2006/main">
-                  <a:graphicData uri="http://schemas.microsoft.com/office/word/2010/wordprocessingShape">
-                    <wps:wsp>
-                      <wps:cNvSpPr/>
-                      <wps:spPr>
-                        <a:xfrm>
-                          <a:off x="0" y="0"/>
-                          <a:ext cx="293298" cy="120650"/>
+                          <a:ext cx="284150" cy="120770"/>
                         </a:xfrm>
                         <a:prstGeom prst="rect">
                           <a:avLst/>
@@ -2248,7 +2386,7 @@
           </mc:Choice>
           <mc:Fallback>
             <w:pict>
-              <v:rect id="33 Rectángulo" o:spid="_x0000_s1026" style="position:absolute;margin-left:249.15pt;margin-top:139.85pt;width:23.1pt;height:9.5pt;z-index:251667456;visibility:visible;mso-wrap-style:square;mso-width-percent:0;mso-wrap-distance-left:9pt;mso-wrap-distance-top:0;mso-wrap-distance-right:9pt;mso-wrap-distance-bottom:0;mso-position-horizontal:absolute;mso-position-horizontal-relative:text;mso-position-vertical:absolute;mso-position-vertical-relative:text;mso-width-percent:0;mso-width-relative:margin;v-text-anchor:middle" o:gfxdata="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" filled="f" strokecolor="#243f60 [1604]" strokeweight="2pt"/>
+              <v:rect id="70 Rectángulo" o:spid="_x0000_s1026" style="position:absolute;margin-left:246.05pt;margin-top:140.2pt;width:22.35pt;height:9.5pt;z-index:251689984;visibility:visible;mso-wrap-style:square;mso-width-percent:0;mso-wrap-distance-left:9pt;mso-wrap-distance-top:0;mso-wrap-distance-right:9pt;mso-wrap-distance-bottom:0;mso-position-horizontal:absolute;mso-position-horizontal-relative:text;mso-position-vertical:absolute;mso-position-vertical-relative:text;mso-width-percent:0;mso-width-relative:margin;v-text-anchor:middle" o:gfxdata="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" filled="f" strokecolor="#243f60 [1604]" strokeweight="2pt"/>
             </w:pict>
           </mc:Fallback>
         </mc:AlternateContent>
@@ -2258,11 +2396,84 @@
           <w:noProof/>
           <w:lang w:eastAsia="es-MX"/>
         </w:rPr>
+        <mc:AlternateContent>
+          <mc:Choice Requires="wps">
+            <w:drawing>
+              <wp:anchor distT="0" distB="0" distL="114300" distR="114300" simplePos="0" relativeHeight="251665408" behindDoc="0" locked="0" layoutInCell="1" allowOverlap="1" wp14:anchorId="73843D36" wp14:editId="332D27A5">
+                <wp:simplePos x="0" y="0"/>
+                <wp:positionH relativeFrom="column">
+                  <wp:posOffset>2844800</wp:posOffset>
+                </wp:positionH>
+                <wp:positionV relativeFrom="paragraph">
+                  <wp:posOffset>1484366</wp:posOffset>
+                </wp:positionV>
+                <wp:extent cx="284672" cy="120769"/>
+                <wp:effectExtent l="0" t="0" r="20320" b="12700"/>
+                <wp:wrapNone/>
+                <wp:docPr id="28" name="28 Rectángulo"/>
+                <wp:cNvGraphicFramePr/>
+                <a:graphic xmlns:a="http://schemas.openxmlformats.org/drawingml/2006/main">
+                  <a:graphicData uri="http://schemas.microsoft.com/office/word/2010/wordprocessingShape">
+                    <wps:wsp>
+                      <wps:cNvSpPr/>
+                      <wps:spPr>
+                        <a:xfrm>
+                          <a:off x="0" y="0"/>
+                          <a:ext cx="284672" cy="120769"/>
+                        </a:xfrm>
+                        <a:prstGeom prst="rect">
+                          <a:avLst/>
+                        </a:prstGeom>
+                        <a:noFill/>
+                      </wps:spPr>
+                      <wps:style>
+                        <a:lnRef idx="2">
+                          <a:schemeClr val="accent1">
+                            <a:shade val="50000"/>
+                          </a:schemeClr>
+                        </a:lnRef>
+                        <a:fillRef idx="1">
+                          <a:schemeClr val="accent1"/>
+                        </a:fillRef>
+                        <a:effectRef idx="0">
+                          <a:schemeClr val="accent1"/>
+                        </a:effectRef>
+                        <a:fontRef idx="minor">
+                          <a:schemeClr val="lt1"/>
+                        </a:fontRef>
+                      </wps:style>
+                      <wps:bodyPr rot="0" spcFirstLastPara="0" vertOverflow="overflow" horzOverflow="overflow" vert="horz" wrap="square" lIns="91440" tIns="45720" rIns="91440" bIns="45720" numCol="1" spcCol="0" rtlCol="0" fromWordArt="0" anchor="ctr" anchorCtr="0" forceAA="0" compatLnSpc="1">
+                        <a:prstTxWarp prst="textNoShape">
+                          <a:avLst/>
+                        </a:prstTxWarp>
+                        <a:noAutofit/>
+                      </wps:bodyPr>
+                    </wps:wsp>
+                  </a:graphicData>
+                </a:graphic>
+                <wp14:sizeRelH relativeFrom="margin">
+                  <wp14:pctWidth>0</wp14:pctWidth>
+                </wp14:sizeRelH>
+              </wp:anchor>
+            </w:drawing>
+          </mc:Choice>
+          <mc:Fallback>
+            <w:pict>
+              <v:rect id="28 Rectángulo" o:spid="_x0000_s1026" style="position:absolute;margin-left:224pt;margin-top:116.9pt;width:22.4pt;height:9.5pt;z-index:251665408;visibility:visible;mso-wrap-style:square;mso-width-percent:0;mso-wrap-distance-left:9pt;mso-wrap-distance-top:0;mso-wrap-distance-right:9pt;mso-wrap-distance-bottom:0;mso-position-horizontal:absolute;mso-position-horizontal-relative:text;mso-position-vertical:absolute;mso-position-vertical-relative:text;mso-width-percent:0;mso-width-relative:margin;v-text-anchor:middle" o:gfxdata="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" filled="f" strokecolor="#243f60 [1604]" strokeweight="2pt"/>
+            </w:pict>
+          </mc:Fallback>
+        </mc:AlternateContent>
+      </w:r>
+      <w:r>
+        <w:rPr>
+          <w:noProof/>
+          <w:lang w:eastAsia="es-MX"/>
+        </w:rPr>
         <w:drawing>
-          <wp:inline distT="0" distB="0" distL="0" distR="0" wp14:anchorId="67C11EA8" wp14:editId="76C20B10">
-            <wp:extent cx="2639801" cy="1980000"/>
-            <wp:effectExtent l="0" t="0" r="8255" b="1270"/>
-            <wp:docPr id="29" name="Imagen 29"/>
+          <wp:inline distT="0" distB="0" distL="0" distR="0">
+            <wp:extent cx="2638804" cy="1980000"/>
+            <wp:effectExtent l="0" t="0" r="9525" b="1270"/>
+            <wp:docPr id="69" name="Imagen 69"/>
             <wp:cNvGraphicFramePr>
               <a:graphicFrameLocks xmlns:a="http://schemas.openxmlformats.org/drawingml/2006/main" noChangeAspect="1"/>
             </wp:cNvGraphicFramePr>
@@ -2270,23 +2481,36 @@
               <a:graphicData uri="http://schemas.openxmlformats.org/drawingml/2006/picture">
                 <pic:pic xmlns:pic="http://schemas.openxmlformats.org/drawingml/2006/picture">
                   <pic:nvPicPr>
-                    <pic:cNvPr id="0" name=""/>
-                    <pic:cNvPicPr/>
+                    <pic:cNvPr id="0" name="Picture 4"/>
+                    <pic:cNvPicPr>
+                      <a:picLocks noChangeAspect="1" noChangeArrowheads="1"/>
+                    </pic:cNvPicPr>
                   </pic:nvPicPr>
                   <pic:blipFill>
-                    <a:blip r:embed="rId14"/>
+                    <a:blip r:embed="rId15" cstate="print">
+                      <a:extLst>
+                        <a:ext uri="{28A0092B-C50C-407E-A947-70E740481C1C}">
+                          <a14:useLocalDpi xmlns:a14="http://schemas.microsoft.com/office/drawing/2010/main" val="0"/>
+                        </a:ext>
+                      </a:extLst>
+                    </a:blip>
+                    <a:srcRect/>
                     <a:stretch>
                       <a:fillRect/>
                     </a:stretch>
                   </pic:blipFill>
-                  <pic:spPr>
+                  <pic:spPr bwMode="auto">
                     <a:xfrm>
                       <a:off x="0" y="0"/>
-                      <a:ext cx="2639801" cy="1980000"/>
+                      <a:ext cx="2638804" cy="1980000"/>
                     </a:xfrm>
                     <a:prstGeom prst="rect">
                       <a:avLst/>
                     </a:prstGeom>
+                    <a:noFill/>
+                    <a:ln>
+                      <a:noFill/>
+                    </a:ln>
                   </pic:spPr>
                 </pic:pic>
               </a:graphicData>
@@ -2312,6 +2536,7 @@
         <w:jc w:val="both"/>
       </w:pPr>
       <w:r>
+        <w:lastRenderedPageBreak/>
         <w:t xml:space="preserve">En la siguiente ventana de diálogo se muestra una lista con las características disponibles del servidor </w:t>
       </w:r>
       <w:r>
@@ -2374,10 +2599,10 @@
               <wp:anchor distT="0" distB="0" distL="114300" distR="114300" simplePos="0" relativeHeight="251669504" behindDoc="0" locked="0" layoutInCell="1" allowOverlap="1" wp14:anchorId="0D2F6492" wp14:editId="6E31DCF9">
                 <wp:simplePos x="0" y="0"/>
                 <wp:positionH relativeFrom="column">
-                  <wp:posOffset>3168650</wp:posOffset>
+                  <wp:posOffset>3130550</wp:posOffset>
                 </wp:positionH>
                 <wp:positionV relativeFrom="paragraph">
-                  <wp:posOffset>1777101</wp:posOffset>
+                  <wp:posOffset>1776730</wp:posOffset>
                 </wp:positionV>
                 <wp:extent cx="292735" cy="120650"/>
                 <wp:effectExtent l="0" t="0" r="12065" b="12700"/>
@@ -2431,7 +2656,7 @@
           </mc:Choice>
           <mc:Fallback>
             <w:pict>
-              <v:rect id="34 Rectángulo" o:spid="_x0000_s1026" style="position:absolute;margin-left:249.5pt;margin-top:139.95pt;width:23.05pt;height:9.5pt;z-index:251669504;visibility:visible;mso-wrap-style:square;mso-width-percent:0;mso-wrap-distance-left:9pt;mso-wrap-distance-top:0;mso-wrap-distance-right:9pt;mso-wrap-distance-bottom:0;mso-position-horizontal:absolute;mso-position-horizontal-relative:text;mso-position-vertical:absolute;mso-position-vertical-relative:text;mso-width-percent:0;mso-width-relative:margin;v-text-anchor:middle" o:gfxdata="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" filled="f" strokecolor="#243f60 [1604]" strokeweight="2pt"/>
+              <v:rect id="34 Rectángulo" o:spid="_x0000_s1026" style="position:absolute;margin-left:246.5pt;margin-top:139.9pt;width:23.05pt;height:9.5pt;z-index:251669504;visibility:visible;mso-wrap-style:square;mso-width-percent:0;mso-wrap-distance-left:9pt;mso-wrap-distance-top:0;mso-wrap-distance-right:9pt;mso-wrap-distance-bottom:0;mso-position-horizontal:absolute;mso-position-horizontal-relative:text;mso-position-vertical:absolute;mso-position-vertical-relative:text;mso-width-percent:0;mso-width-relative:margin;v-text-anchor:middle" o:gfxdata="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" filled="f" strokecolor="#243f60 [1604]" strokeweight="2pt"/>
             </w:pict>
           </mc:Fallback>
         </mc:AlternateContent>
@@ -2442,10 +2667,10 @@
           <w:lang w:eastAsia="es-MX"/>
         </w:rPr>
         <w:drawing>
-          <wp:inline distT="0" distB="0" distL="0" distR="0" wp14:anchorId="09F7358B" wp14:editId="6BCDDD5A">
+          <wp:inline distT="0" distB="0" distL="0" distR="0">
             <wp:extent cx="2638507" cy="1980000"/>
             <wp:effectExtent l="0" t="0" r="0" b="1270"/>
-            <wp:docPr id="31" name="Imagen 31"/>
+            <wp:docPr id="71" name="Imagen 71"/>
             <wp:cNvGraphicFramePr>
               <a:graphicFrameLocks xmlns:a="http://schemas.openxmlformats.org/drawingml/2006/main" noChangeAspect="1"/>
             </wp:cNvGraphicFramePr>
@@ -2453,13 +2678,13 @@
               <a:graphicData uri="http://schemas.openxmlformats.org/drawingml/2006/picture">
                 <pic:pic xmlns:pic="http://schemas.openxmlformats.org/drawingml/2006/picture">
                   <pic:nvPicPr>
-                    <pic:cNvPr id="0" name="Picture 14"/>
+                    <pic:cNvPr id="0" name="Picture 5"/>
                     <pic:cNvPicPr>
                       <a:picLocks noChangeAspect="1" noChangeArrowheads="1"/>
                     </pic:cNvPicPr>
                   </pic:nvPicPr>
                   <pic:blipFill>
-                    <a:blip r:embed="rId15" cstate="print">
+                    <a:blip r:embed="rId16" cstate="print">
                       <a:extLst>
                         <a:ext uri="{28A0092B-C50C-407E-A947-70E740481C1C}">
                           <a14:useLocalDpi xmlns:a14="http://schemas.microsoft.com/office/drawing/2010/main" val="0"/>
@@ -2493,6 +2718,399 @@
     </w:p>
     <w:p>
       <w:pPr>
+        <w:spacing w:after="0" w:line="240" w:lineRule="auto"/>
+      </w:pPr>
+    </w:p>
+    <w:p>
+      <w:pPr>
+        <w:pStyle w:val="Prrafodelista"/>
+        <w:numPr>
+          <w:ilvl w:val="0"/>
+          <w:numId w:val="5"/>
+        </w:numPr>
+        <w:spacing w:after="0" w:line="240" w:lineRule="auto"/>
+        <w:jc w:val="both"/>
+      </w:pPr>
+      <w:r>
+        <w:t xml:space="preserve">La siguiente ventana de diálogo sólo muestra información sobre las características del </w:t>
+      </w:r>
+      <w:r>
+        <w:rPr>
+          <w:i/>
+        </w:rPr>
+        <w:t>IIS</w:t>
+      </w:r>
+      <w:r>
+        <w:t xml:space="preserve">. Dar clic en </w:t>
+      </w:r>
+      <w:r>
+        <w:rPr>
+          <w:i/>
+        </w:rPr>
+        <w:t>Siguiente</w:t>
+      </w:r>
+      <w:r>
+        <w:t xml:space="preserve"> (</w:t>
+      </w:r>
+      <w:proofErr w:type="spellStart"/>
+      <w:r>
+        <w:rPr>
+          <w:i/>
+        </w:rPr>
+        <w:t>Next</w:t>
+      </w:r>
+      <w:proofErr w:type="spellEnd"/>
+      <w:r>
+        <w:t>).</w:t>
+      </w:r>
+    </w:p>
+    <w:p>
+      <w:pPr>
+        <w:spacing w:after="0" w:line="240" w:lineRule="auto"/>
+        <w:jc w:val="both"/>
+      </w:pPr>
+    </w:p>
+    <w:p>
+      <w:pPr>
+        <w:spacing w:after="0" w:line="240" w:lineRule="auto"/>
+        <w:jc w:val="center"/>
+      </w:pPr>
+      <w:r>
+        <w:rPr>
+          <w:noProof/>
+          <w:lang w:eastAsia="es-MX"/>
+        </w:rPr>
+        <mc:AlternateContent>
+          <mc:Choice Requires="wps">
+            <w:drawing>
+              <wp:anchor distT="0" distB="0" distL="114300" distR="114300" simplePos="0" relativeHeight="251692032" behindDoc="0" locked="0" layoutInCell="1" allowOverlap="1" wp14:anchorId="03CE775E" wp14:editId="22C60740">
+                <wp:simplePos x="0" y="0"/>
+                <wp:positionH relativeFrom="column">
+                  <wp:posOffset>3130550</wp:posOffset>
+                </wp:positionH>
+                <wp:positionV relativeFrom="paragraph">
+                  <wp:posOffset>1780540</wp:posOffset>
+                </wp:positionV>
+                <wp:extent cx="292735" cy="120650"/>
+                <wp:effectExtent l="0" t="0" r="12065" b="12700"/>
+                <wp:wrapNone/>
+                <wp:docPr id="73" name="73 Rectángulo"/>
+                <wp:cNvGraphicFramePr/>
+                <a:graphic xmlns:a="http://schemas.openxmlformats.org/drawingml/2006/main">
+                  <a:graphicData uri="http://schemas.microsoft.com/office/word/2010/wordprocessingShape">
+                    <wps:wsp>
+                      <wps:cNvSpPr/>
+                      <wps:spPr>
+                        <a:xfrm>
+                          <a:off x="0" y="0"/>
+                          <a:ext cx="292735" cy="120650"/>
+                        </a:xfrm>
+                        <a:prstGeom prst="rect">
+                          <a:avLst/>
+                        </a:prstGeom>
+                        <a:noFill/>
+                      </wps:spPr>
+                      <wps:style>
+                        <a:lnRef idx="2">
+                          <a:schemeClr val="accent1">
+                            <a:shade val="50000"/>
+                          </a:schemeClr>
+                        </a:lnRef>
+                        <a:fillRef idx="1">
+                          <a:schemeClr val="accent1"/>
+                        </a:fillRef>
+                        <a:effectRef idx="0">
+                          <a:schemeClr val="accent1"/>
+                        </a:effectRef>
+                        <a:fontRef idx="minor">
+                          <a:schemeClr val="lt1"/>
+                        </a:fontRef>
+                      </wps:style>
+                      <wps:bodyPr rot="0" spcFirstLastPara="0" vertOverflow="overflow" horzOverflow="overflow" vert="horz" wrap="square" lIns="91440" tIns="45720" rIns="91440" bIns="45720" numCol="1" spcCol="0" rtlCol="0" fromWordArt="0" anchor="ctr" anchorCtr="0" forceAA="0" compatLnSpc="1">
+                        <a:prstTxWarp prst="textNoShape">
+                          <a:avLst/>
+                        </a:prstTxWarp>
+                        <a:noAutofit/>
+                      </wps:bodyPr>
+                    </wps:wsp>
+                  </a:graphicData>
+                </a:graphic>
+                <wp14:sizeRelH relativeFrom="margin">
+                  <wp14:pctWidth>0</wp14:pctWidth>
+                </wp14:sizeRelH>
+              </wp:anchor>
+            </w:drawing>
+          </mc:Choice>
+          <mc:Fallback>
+            <w:pict>
+              <v:rect id="73 Rectángulo" o:spid="_x0000_s1026" style="position:absolute;margin-left:246.5pt;margin-top:140.2pt;width:23.05pt;height:9.5pt;z-index:251692032;visibility:visible;mso-wrap-style:square;mso-width-percent:0;mso-wrap-distance-left:9pt;mso-wrap-distance-top:0;mso-wrap-distance-right:9pt;mso-wrap-distance-bottom:0;mso-position-horizontal:absolute;mso-position-horizontal-relative:text;mso-position-vertical:absolute;mso-position-vertical-relative:text;mso-width-percent:0;mso-width-relative:margin;v-text-anchor:middle" o:gfxdata="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" filled="f" strokecolor="#243f60 [1604]" strokeweight="2pt"/>
+            </w:pict>
+          </mc:Fallback>
+        </mc:AlternateContent>
+      </w:r>
+      <w:r>
+        <w:rPr>
+          <w:noProof/>
+          <w:lang w:eastAsia="es-MX"/>
+        </w:rPr>
+        <w:drawing>
+          <wp:inline distT="0" distB="0" distL="0" distR="0">
+            <wp:extent cx="2638507" cy="1980000"/>
+            <wp:effectExtent l="0" t="0" r="0" b="1270"/>
+            <wp:docPr id="72" name="Imagen 72"/>
+            <wp:cNvGraphicFramePr>
+              <a:graphicFrameLocks xmlns:a="http://schemas.openxmlformats.org/drawingml/2006/main" noChangeAspect="1"/>
+            </wp:cNvGraphicFramePr>
+            <a:graphic xmlns:a="http://schemas.openxmlformats.org/drawingml/2006/main">
+              <a:graphicData uri="http://schemas.openxmlformats.org/drawingml/2006/picture">
+                <pic:pic xmlns:pic="http://schemas.openxmlformats.org/drawingml/2006/picture">
+                  <pic:nvPicPr>
+                    <pic:cNvPr id="0" name="Picture 6"/>
+                    <pic:cNvPicPr>
+                      <a:picLocks noChangeAspect="1" noChangeArrowheads="1"/>
+                    </pic:cNvPicPr>
+                  </pic:nvPicPr>
+                  <pic:blipFill>
+                    <a:blip r:embed="rId17" cstate="print">
+                      <a:extLst>
+                        <a:ext uri="{28A0092B-C50C-407E-A947-70E740481C1C}">
+                          <a14:useLocalDpi xmlns:a14="http://schemas.microsoft.com/office/drawing/2010/main" val="0"/>
+                        </a:ext>
+                      </a:extLst>
+                    </a:blip>
+                    <a:srcRect/>
+                    <a:stretch>
+                      <a:fillRect/>
+                    </a:stretch>
+                  </pic:blipFill>
+                  <pic:spPr bwMode="auto">
+                    <a:xfrm>
+                      <a:off x="0" y="0"/>
+                      <a:ext cx="2638507" cy="1980000"/>
+                    </a:xfrm>
+                    <a:prstGeom prst="rect">
+                      <a:avLst/>
+                    </a:prstGeom>
+                    <a:noFill/>
+                    <a:ln>
+                      <a:noFill/>
+                    </a:ln>
+                  </pic:spPr>
+                </pic:pic>
+              </a:graphicData>
+            </a:graphic>
+          </wp:inline>
+        </w:drawing>
+      </w:r>
+    </w:p>
+    <w:p>
+      <w:pPr>
+        <w:spacing w:after="0" w:line="240" w:lineRule="auto"/>
+        <w:jc w:val="both"/>
+      </w:pPr>
+    </w:p>
+    <w:p>
+      <w:pPr>
+        <w:pStyle w:val="Prrafodelista"/>
+        <w:numPr>
+          <w:ilvl w:val="0"/>
+          <w:numId w:val="5"/>
+        </w:numPr>
+        <w:spacing w:after="0" w:line="240" w:lineRule="auto"/>
+        <w:jc w:val="both"/>
+      </w:pPr>
+      <w:r>
+        <w:t xml:space="preserve">En la siguiente ventana de diálogo se muestra una lista </w:t>
+      </w:r>
+      <w:r>
+        <w:t>de roles</w:t>
+      </w:r>
+      <w:r>
+        <w:t xml:space="preserve"> disponibles del servidor </w:t>
+      </w:r>
+      <w:r>
+        <w:rPr>
+          <w:i/>
+        </w:rPr>
+        <w:t>IIS</w:t>
+      </w:r>
+      <w:r>
+        <w:t xml:space="preserve">. Aparecen pre seleccionadas las características de la instalación por </w:t>
+      </w:r>
+      <w:proofErr w:type="spellStart"/>
+      <w:r>
+        <w:t>defualt</w:t>
+      </w:r>
+      <w:proofErr w:type="spellEnd"/>
+      <w:r>
+        <w:t xml:space="preserve">. Dar clic en </w:t>
+      </w:r>
+      <w:r>
+        <w:rPr>
+          <w:i/>
+        </w:rPr>
+        <w:t>Siguiente</w:t>
+      </w:r>
+      <w:r>
+        <w:t xml:space="preserve"> (</w:t>
+      </w:r>
+      <w:proofErr w:type="spellStart"/>
+      <w:r>
+        <w:rPr>
+          <w:i/>
+        </w:rPr>
+        <w:t>Next</w:t>
+      </w:r>
+      <w:proofErr w:type="spellEnd"/>
+      <w:r>
+        <w:t>)</w:t>
+      </w:r>
+      <w:r>
+        <w:t>.</w:t>
+      </w:r>
+    </w:p>
+    <w:p>
+      <w:pPr>
+        <w:spacing w:after="0" w:line="240" w:lineRule="auto"/>
+        <w:ind w:left="360"/>
+        <w:jc w:val="both"/>
+      </w:pPr>
+    </w:p>
+    <w:p>
+      <w:pPr>
+        <w:spacing w:after="0" w:line="240" w:lineRule="auto"/>
+        <w:jc w:val="center"/>
+      </w:pPr>
+      <w:r>
+        <w:rPr>
+          <w:noProof/>
+          <w:lang w:eastAsia="es-MX"/>
+        </w:rPr>
+        <mc:AlternateContent>
+          <mc:Choice Requires="wps">
+            <w:drawing>
+              <wp:anchor distT="0" distB="0" distL="114300" distR="114300" simplePos="0" relativeHeight="251694080" behindDoc="0" locked="0" layoutInCell="1" allowOverlap="1" wp14:anchorId="46EE79DB" wp14:editId="45C595AF">
+                <wp:simplePos x="0" y="0"/>
+                <wp:positionH relativeFrom="column">
+                  <wp:posOffset>3130550</wp:posOffset>
+                </wp:positionH>
+                <wp:positionV relativeFrom="paragraph">
+                  <wp:posOffset>1775460</wp:posOffset>
+                </wp:positionV>
+                <wp:extent cx="292735" cy="120650"/>
+                <wp:effectExtent l="0" t="0" r="12065" b="12700"/>
+                <wp:wrapNone/>
+                <wp:docPr id="75" name="75 Rectángulo"/>
+                <wp:cNvGraphicFramePr/>
+                <a:graphic xmlns:a="http://schemas.openxmlformats.org/drawingml/2006/main">
+                  <a:graphicData uri="http://schemas.microsoft.com/office/word/2010/wordprocessingShape">
+                    <wps:wsp>
+                      <wps:cNvSpPr/>
+                      <wps:spPr>
+                        <a:xfrm>
+                          <a:off x="0" y="0"/>
+                          <a:ext cx="292735" cy="120650"/>
+                        </a:xfrm>
+                        <a:prstGeom prst="rect">
+                          <a:avLst/>
+                        </a:prstGeom>
+                        <a:noFill/>
+                      </wps:spPr>
+                      <wps:style>
+                        <a:lnRef idx="2">
+                          <a:schemeClr val="accent1">
+                            <a:shade val="50000"/>
+                          </a:schemeClr>
+                        </a:lnRef>
+                        <a:fillRef idx="1">
+                          <a:schemeClr val="accent1"/>
+                        </a:fillRef>
+                        <a:effectRef idx="0">
+                          <a:schemeClr val="accent1"/>
+                        </a:effectRef>
+                        <a:fontRef idx="minor">
+                          <a:schemeClr val="lt1"/>
+                        </a:fontRef>
+                      </wps:style>
+                      <wps:bodyPr rot="0" spcFirstLastPara="0" vertOverflow="overflow" horzOverflow="overflow" vert="horz" wrap="square" lIns="91440" tIns="45720" rIns="91440" bIns="45720" numCol="1" spcCol="0" rtlCol="0" fromWordArt="0" anchor="ctr" anchorCtr="0" forceAA="0" compatLnSpc="1">
+                        <a:prstTxWarp prst="textNoShape">
+                          <a:avLst/>
+                        </a:prstTxWarp>
+                        <a:noAutofit/>
+                      </wps:bodyPr>
+                    </wps:wsp>
+                  </a:graphicData>
+                </a:graphic>
+                <wp14:sizeRelH relativeFrom="margin">
+                  <wp14:pctWidth>0</wp14:pctWidth>
+                </wp14:sizeRelH>
+              </wp:anchor>
+            </w:drawing>
+          </mc:Choice>
+          <mc:Fallback>
+            <w:pict>
+              <v:rect id="75 Rectángulo" o:spid="_x0000_s1026" style="position:absolute;margin-left:246.5pt;margin-top:139.8pt;width:23.05pt;height:9.5pt;z-index:251694080;visibility:visible;mso-wrap-style:square;mso-width-percent:0;mso-wrap-distance-left:9pt;mso-wrap-distance-top:0;mso-wrap-distance-right:9pt;mso-wrap-distance-bottom:0;mso-position-horizontal:absolute;mso-position-horizontal-relative:text;mso-position-vertical:absolute;mso-position-vertical-relative:text;mso-width-percent:0;mso-width-relative:margin;v-text-anchor:middle" o:gfxdata="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" filled="f" strokecolor="#243f60 [1604]" strokeweight="2pt"/>
+            </w:pict>
+          </mc:Fallback>
+        </mc:AlternateContent>
+      </w:r>
+      <w:r>
+        <w:rPr>
+          <w:noProof/>
+          <w:lang w:eastAsia="es-MX"/>
+        </w:rPr>
+        <w:drawing>
+          <wp:inline distT="0" distB="0" distL="0" distR="0">
+            <wp:extent cx="2638507" cy="1980000"/>
+            <wp:effectExtent l="0" t="0" r="0" b="1270"/>
+            <wp:docPr id="74" name="Imagen 74"/>
+            <wp:cNvGraphicFramePr>
+              <a:graphicFrameLocks xmlns:a="http://schemas.openxmlformats.org/drawingml/2006/main" noChangeAspect="1"/>
+            </wp:cNvGraphicFramePr>
+            <a:graphic xmlns:a="http://schemas.openxmlformats.org/drawingml/2006/main">
+              <a:graphicData uri="http://schemas.openxmlformats.org/drawingml/2006/picture">
+                <pic:pic xmlns:pic="http://schemas.openxmlformats.org/drawingml/2006/picture">
+                  <pic:nvPicPr>
+                    <pic:cNvPr id="0" name="Picture 7"/>
+                    <pic:cNvPicPr>
+                      <a:picLocks noChangeAspect="1" noChangeArrowheads="1"/>
+                    </pic:cNvPicPr>
+                  </pic:nvPicPr>
+                  <pic:blipFill>
+                    <a:blip r:embed="rId18" cstate="print">
+                      <a:extLst>
+                        <a:ext uri="{28A0092B-C50C-407E-A947-70E740481C1C}">
+                          <a14:useLocalDpi xmlns:a14="http://schemas.microsoft.com/office/drawing/2010/main" val="0"/>
+                        </a:ext>
+                      </a:extLst>
+                    </a:blip>
+                    <a:srcRect/>
+                    <a:stretch>
+                      <a:fillRect/>
+                    </a:stretch>
+                  </pic:blipFill>
+                  <pic:spPr bwMode="auto">
+                    <a:xfrm>
+                      <a:off x="0" y="0"/>
+                      <a:ext cx="2638507" cy="1980000"/>
+                    </a:xfrm>
+                    <a:prstGeom prst="rect">
+                      <a:avLst/>
+                    </a:prstGeom>
+                    <a:noFill/>
+                    <a:ln>
+                      <a:noFill/>
+                    </a:ln>
+                  </pic:spPr>
+                </pic:pic>
+              </a:graphicData>
+            </a:graphic>
+          </wp:inline>
+        </w:drawing>
+      </w:r>
+    </w:p>
+    <w:p>
+      <w:pPr>
         <w:pStyle w:val="Prrafodelista"/>
         <w:numPr>
           <w:ilvl w:val="0"/>
@@ -2556,10 +3174,10 @@
               <wp:anchor distT="0" distB="0" distL="114300" distR="114300" simplePos="0" relativeHeight="251671552" behindDoc="0" locked="0" layoutInCell="1" allowOverlap="1" wp14:anchorId="53B1A6F4" wp14:editId="615EAFC9">
                 <wp:simplePos x="0" y="0"/>
                 <wp:positionH relativeFrom="column">
-                  <wp:posOffset>3439160</wp:posOffset>
+                  <wp:posOffset>3496310</wp:posOffset>
                 </wp:positionH>
                 <wp:positionV relativeFrom="paragraph">
-                  <wp:posOffset>1779641</wp:posOffset>
+                  <wp:posOffset>1779270</wp:posOffset>
                 </wp:positionV>
                 <wp:extent cx="284671" cy="120650"/>
                 <wp:effectExtent l="0" t="0" r="20320" b="12700"/>
@@ -2613,7 +3231,7 @@
           </mc:Choice>
           <mc:Fallback>
             <w:pict>
-              <v:rect id="35 Rectángulo" o:spid="_x0000_s1026" style="position:absolute;margin-left:270.8pt;margin-top:140.15pt;width:22.4pt;height:9.5pt;z-index:251671552;visibility:visible;mso-wrap-style:square;mso-width-percent:0;mso-wrap-distance-left:9pt;mso-wrap-distance-top:0;mso-wrap-distance-right:9pt;mso-wrap-distance-bottom:0;mso-position-horizontal:absolute;mso-position-horizontal-relative:text;mso-position-vertical:absolute;mso-position-vertical-relative:text;mso-width-percent:0;mso-width-relative:margin;v-text-anchor:middle" o:gfxdata="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" filled="f" strokecolor="#243f60 [1604]" strokeweight="2pt"/>
+              <v:rect id="35 Rectángulo" o:spid="_x0000_s1026" style="position:absolute;margin-left:275.3pt;margin-top:140.1pt;width:22.4pt;height:9.5pt;z-index:251671552;visibility:visible;mso-wrap-style:square;mso-width-percent:0;mso-wrap-distance-left:9pt;mso-wrap-distance-top:0;mso-wrap-distance-right:9pt;mso-wrap-distance-bottom:0;mso-position-horizontal:absolute;mso-position-horizontal-relative:text;mso-position-vertical:absolute;mso-position-vertical-relative:text;mso-width-percent:0;mso-width-relative:margin;v-text-anchor:middle" o:gfxdata="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" filled="f" strokecolor="#243f60 [1604]" strokeweight="2pt"/>
             </w:pict>
           </mc:Fallback>
         </mc:AlternateContent>
@@ -2624,10 +3242,10 @@
           <w:lang w:eastAsia="es-MX"/>
         </w:rPr>
         <w:drawing>
-          <wp:inline distT="0" distB="0" distL="0" distR="0" wp14:anchorId="088AA75C" wp14:editId="4A433921">
+          <wp:inline distT="0" distB="0" distL="0" distR="0">
             <wp:extent cx="2638507" cy="1980000"/>
             <wp:effectExtent l="0" t="0" r="0" b="1270"/>
-            <wp:docPr id="32" name="Imagen 32"/>
+            <wp:docPr id="76" name="Imagen 76"/>
             <wp:cNvGraphicFramePr>
               <a:graphicFrameLocks xmlns:a="http://schemas.openxmlformats.org/drawingml/2006/main" noChangeAspect="1"/>
             </wp:cNvGraphicFramePr>
@@ -2635,13 +3253,13 @@
               <a:graphicData uri="http://schemas.openxmlformats.org/drawingml/2006/picture">
                 <pic:pic xmlns:pic="http://schemas.openxmlformats.org/drawingml/2006/picture">
                   <pic:nvPicPr>
-                    <pic:cNvPr id="0" name="Picture 15"/>
+                    <pic:cNvPr id="0" name="Picture 8"/>
                     <pic:cNvPicPr>
                       <a:picLocks noChangeAspect="1" noChangeArrowheads="1"/>
                     </pic:cNvPicPr>
                   </pic:nvPicPr>
                   <pic:blipFill>
-                    <a:blip r:embed="rId16" cstate="print">
+                    <a:blip r:embed="rId19" cstate="print">
                       <a:extLst>
                         <a:ext uri="{28A0092B-C50C-407E-A947-70E740481C1C}">
                           <a14:useLocalDpi xmlns:a14="http://schemas.microsoft.com/office/drawing/2010/main" val="0"/>
@@ -2710,10 +3328,10 @@
           <w:lang w:eastAsia="es-MX"/>
         </w:rPr>
         <w:drawing>
-          <wp:inline distT="0" distB="0" distL="0" distR="0" wp14:anchorId="0FF3967C" wp14:editId="0EE0D151">
-            <wp:extent cx="2637411" cy="1980000"/>
+          <wp:inline distT="0" distB="0" distL="0" distR="0">
+            <wp:extent cx="2638507" cy="1980000"/>
             <wp:effectExtent l="0" t="0" r="0" b="1270"/>
-            <wp:docPr id="36" name="Imagen 36"/>
+            <wp:docPr id="78" name="Imagen 78"/>
             <wp:cNvGraphicFramePr>
               <a:graphicFrameLocks xmlns:a="http://schemas.openxmlformats.org/drawingml/2006/main" noChangeAspect="1"/>
             </wp:cNvGraphicFramePr>
@@ -2721,13 +3339,13 @@
               <a:graphicData uri="http://schemas.openxmlformats.org/drawingml/2006/picture">
                 <pic:pic xmlns:pic="http://schemas.openxmlformats.org/drawingml/2006/picture">
                   <pic:nvPicPr>
-                    <pic:cNvPr id="0" name="Picture 16"/>
+                    <pic:cNvPr id="0" name="Picture 10"/>
                     <pic:cNvPicPr>
                       <a:picLocks noChangeAspect="1" noChangeArrowheads="1"/>
                     </pic:cNvPicPr>
                   </pic:nvPicPr>
                   <pic:blipFill>
-                    <a:blip r:embed="rId17" cstate="print">
+                    <a:blip r:embed="rId20" cstate="print">
                       <a:extLst>
                         <a:ext uri="{28A0092B-C50C-407E-A947-70E740481C1C}">
                           <a14:useLocalDpi xmlns:a14="http://schemas.microsoft.com/office/drawing/2010/main" val="0"/>
@@ -2742,7 +3360,7 @@
                   <pic:spPr bwMode="auto">
                     <a:xfrm>
                       <a:off x="0" y="0"/>
-                      <a:ext cx="2637411" cy="1980000"/>
+                      <a:ext cx="2638507" cy="1980000"/>
                     </a:xfrm>
                     <a:prstGeom prst="rect">
                       <a:avLst/>
@@ -2821,7 +3439,7 @@
               <wp:anchor distT="0" distB="0" distL="114300" distR="114300" simplePos="0" relativeHeight="251673600" behindDoc="0" locked="0" layoutInCell="1" allowOverlap="1" wp14:anchorId="61CAC1BA" wp14:editId="3A76EA57">
                 <wp:simplePos x="0" y="0"/>
                 <wp:positionH relativeFrom="column">
-                  <wp:posOffset>3447786</wp:posOffset>
+                  <wp:posOffset>3495040</wp:posOffset>
                 </wp:positionH>
                 <wp:positionV relativeFrom="paragraph">
                   <wp:posOffset>1773555</wp:posOffset>
@@ -2878,7 +3496,7 @@
           </mc:Choice>
           <mc:Fallback>
             <w:pict>
-              <v:rect id="38 Rectángulo" o:spid="_x0000_s1026" style="position:absolute;margin-left:271.5pt;margin-top:139.65pt;width:22.4pt;height:9.5pt;z-index:251673600;visibility:visible;mso-wrap-style:square;mso-width-percent:0;mso-wrap-distance-left:9pt;mso-wrap-distance-top:0;mso-wrap-distance-right:9pt;mso-wrap-distance-bottom:0;mso-position-horizontal:absolute;mso-position-horizontal-relative:text;mso-position-vertical:absolute;mso-position-vertical-relative:text;mso-width-percent:0;mso-width-relative:margin;v-text-anchor:middle" o:gfxdata="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" filled="f" strokecolor="#243f60 [1604]" strokeweight="2pt"/>
+              <v:rect id="38 Rectángulo" o:spid="_x0000_s1026" style="position:absolute;margin-left:275.2pt;margin-top:139.65pt;width:22.4pt;height:9.5pt;z-index:251673600;visibility:visible;mso-wrap-style:square;mso-width-percent:0;mso-wrap-distance-left:9pt;mso-wrap-distance-top:0;mso-wrap-distance-right:9pt;mso-wrap-distance-bottom:0;mso-position-horizontal:absolute;mso-position-horizontal-relative:text;mso-position-vertical:absolute;mso-position-vertical-relative:text;mso-width-percent:0;mso-width-relative:margin;v-text-anchor:middle" o:gfxdata="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" filled="f" strokecolor="#243f60 [1604]" strokeweight="2pt"/>
             </w:pict>
           </mc:Fallback>
         </mc:AlternateContent>
@@ -2889,10 +3507,10 @@
           <w:lang w:eastAsia="es-MX"/>
         </w:rPr>
         <w:drawing>
-          <wp:inline distT="0" distB="0" distL="0" distR="0" wp14:anchorId="7F08E96A" wp14:editId="13EF713C">
-            <wp:extent cx="2637411" cy="1980000"/>
+          <wp:inline distT="0" distB="0" distL="0" distR="0">
+            <wp:extent cx="2638507" cy="1980000"/>
             <wp:effectExtent l="0" t="0" r="0" b="1270"/>
-            <wp:docPr id="37" name="Imagen 37"/>
+            <wp:docPr id="79" name="Imagen 79"/>
             <wp:cNvGraphicFramePr>
               <a:graphicFrameLocks xmlns:a="http://schemas.openxmlformats.org/drawingml/2006/main" noChangeAspect="1"/>
             </wp:cNvGraphicFramePr>
@@ -2900,13 +3518,13 @@
               <a:graphicData uri="http://schemas.openxmlformats.org/drawingml/2006/picture">
                 <pic:pic xmlns:pic="http://schemas.openxmlformats.org/drawingml/2006/picture">
                   <pic:nvPicPr>
-                    <pic:cNvPr id="0" name="Picture 17"/>
+                    <pic:cNvPr id="0" name="Picture 11"/>
                     <pic:cNvPicPr>
                       <a:picLocks noChangeAspect="1" noChangeArrowheads="1"/>
                     </pic:cNvPicPr>
                   </pic:nvPicPr>
                   <pic:blipFill>
-                    <a:blip r:embed="rId18" cstate="print">
+                    <a:blip r:embed="rId21" cstate="print">
                       <a:extLst>
                         <a:ext uri="{28A0092B-C50C-407E-A947-70E740481C1C}">
                           <a14:useLocalDpi xmlns:a14="http://schemas.microsoft.com/office/drawing/2010/main" val="0"/>
@@ -2921,7 +3539,7 @@
                   <pic:spPr bwMode="auto">
                     <a:xfrm>
                       <a:off x="0" y="0"/>
-                      <a:ext cx="2637411" cy="1980000"/>
+                      <a:ext cx="2638507" cy="1980000"/>
                     </a:xfrm>
                     <a:prstGeom prst="rect">
                       <a:avLst/>
@@ -2967,7 +3585,7 @@
         <w:lastRenderedPageBreak/>
         <w:t xml:space="preserve">Abrir una ventana de un navegador web y escribir </w:t>
       </w:r>
-      <w:hyperlink r:id="rId19" w:history="1">
+      <w:hyperlink r:id="rId22" w:history="1">
         <w:r>
           <w:rPr>
             <w:rStyle w:val="Hipervnculo"/>
@@ -3010,13 +3628,13 @@
               <wp:anchor distT="0" distB="0" distL="114300" distR="114300" simplePos="0" relativeHeight="251676672" behindDoc="0" locked="0" layoutInCell="1" allowOverlap="1" wp14:anchorId="63D7C9A9" wp14:editId="68604171">
                 <wp:simplePos x="0" y="0"/>
                 <wp:positionH relativeFrom="column">
-                  <wp:posOffset>1706197</wp:posOffset>
+                  <wp:posOffset>1710690</wp:posOffset>
                 </wp:positionH>
                 <wp:positionV relativeFrom="paragraph">
-                  <wp:posOffset>48607</wp:posOffset>
+                  <wp:posOffset>56515</wp:posOffset>
                 </wp:positionV>
-                <wp:extent cx="1449238" cy="120770"/>
-                <wp:effectExtent l="0" t="0" r="17780" b="12700"/>
+                <wp:extent cx="866775" cy="120770"/>
+                <wp:effectExtent l="0" t="0" r="28575" b="12700"/>
                 <wp:wrapNone/>
                 <wp:docPr id="41" name="41 Rectángulo"/>
                 <wp:cNvGraphicFramePr/>
@@ -3027,7 +3645,7 @@
                       <wps:spPr>
                         <a:xfrm>
                           <a:off x="0" y="0"/>
-                          <a:ext cx="1449238" cy="120770"/>
+                          <a:ext cx="866775" cy="120770"/>
                         </a:xfrm>
                         <a:prstGeom prst="rect">
                           <a:avLst/>
@@ -3059,12 +3677,15 @@
                     </wps:wsp>
                   </a:graphicData>
                 </a:graphic>
+                <wp14:sizeRelH relativeFrom="margin">
+                  <wp14:pctWidth>0</wp14:pctWidth>
+                </wp14:sizeRelH>
               </wp:anchor>
             </w:drawing>
           </mc:Choice>
           <mc:Fallback>
             <w:pict>
-              <v:rect id="41 Rectángulo" o:spid="_x0000_s1026" style="position:absolute;margin-left:134.35pt;margin-top:3.85pt;width:114.1pt;height:9.5pt;z-index:251676672;visibility:visible;mso-wrap-style:square;mso-wrap-distance-left:9pt;mso-wrap-distance-top:0;mso-wrap-distance-right:9pt;mso-wrap-distance-bottom:0;mso-position-horizontal:absolute;mso-position-horizontal-relative:text;mso-position-vertical:absolute;mso-position-vertical-relative:text;v-text-anchor:middle" o:gfxdata="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" filled="f" strokecolor="#243f60 [1604]" strokeweight="2pt"/>
+              <v:rect id="41 Rectángulo" o:spid="_x0000_s1026" style="position:absolute;margin-left:134.7pt;margin-top:4.45pt;width:68.25pt;height:9.5pt;z-index:251676672;visibility:visible;mso-wrap-style:square;mso-width-percent:0;mso-wrap-distance-left:9pt;mso-wrap-distance-top:0;mso-wrap-distance-right:9pt;mso-wrap-distance-bottom:0;mso-position-horizontal:absolute;mso-position-horizontal-relative:text;mso-position-vertical:absolute;mso-position-vertical-relative:text;mso-width-percent:0;mso-width-relative:margin;v-text-anchor:middle" o:gfxdata="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" filled="f" strokecolor="#243f60 [1604]" strokeweight="2pt"/>
             </w:pict>
           </mc:Fallback>
         </mc:AlternateContent>
@@ -3075,10 +3696,10 @@
           <w:lang w:eastAsia="es-MX"/>
         </w:rPr>
         <w:drawing>
-          <wp:inline distT="0" distB="0" distL="0" distR="0" wp14:anchorId="4FBB7F37" wp14:editId="670C41C9">
-            <wp:extent cx="2639801" cy="1980000"/>
-            <wp:effectExtent l="0" t="0" r="8255" b="1270"/>
-            <wp:docPr id="39" name="Imagen 39"/>
+          <wp:inline distT="0" distB="0" distL="0" distR="0">
+            <wp:extent cx="2638507" cy="1980000"/>
+            <wp:effectExtent l="0" t="0" r="0" b="1270"/>
+            <wp:docPr id="80" name="Imagen 80"/>
             <wp:cNvGraphicFramePr>
               <a:graphicFrameLocks xmlns:a="http://schemas.openxmlformats.org/drawingml/2006/main" noChangeAspect="1"/>
             </wp:cNvGraphicFramePr>
@@ -3086,23 +3707,36 @@
               <a:graphicData uri="http://schemas.openxmlformats.org/drawingml/2006/picture">
                 <pic:pic xmlns:pic="http://schemas.openxmlformats.org/drawingml/2006/picture">
                   <pic:nvPicPr>
-                    <pic:cNvPr id="0" name=""/>
-                    <pic:cNvPicPr/>
+                    <pic:cNvPr id="0" name="Picture 12"/>
+                    <pic:cNvPicPr>
+                      <a:picLocks noChangeAspect="1" noChangeArrowheads="1"/>
+                    </pic:cNvPicPr>
                   </pic:nvPicPr>
                   <pic:blipFill>
-                    <a:blip r:embed="rId20"/>
+                    <a:blip r:embed="rId23" cstate="print">
+                      <a:extLst>
+                        <a:ext uri="{28A0092B-C50C-407E-A947-70E740481C1C}">
+                          <a14:useLocalDpi xmlns:a14="http://schemas.microsoft.com/office/drawing/2010/main" val="0"/>
+                        </a:ext>
+                      </a:extLst>
+                    </a:blip>
+                    <a:srcRect/>
                     <a:stretch>
                       <a:fillRect/>
                     </a:stretch>
                   </pic:blipFill>
-                  <pic:spPr>
+                  <pic:spPr bwMode="auto">
                     <a:xfrm>
                       <a:off x="0" y="0"/>
-                      <a:ext cx="2639801" cy="1980000"/>
+                      <a:ext cx="2638507" cy="1980000"/>
                     </a:xfrm>
                     <a:prstGeom prst="rect">
                       <a:avLst/>
                     </a:prstGeom>
+                    <a:noFill/>
+                    <a:ln>
+                      <a:noFill/>
+                    </a:ln>
                   </pic:spPr>
                 </pic:pic>
               </a:graphicData>
@@ -3127,37 +3761,7 @@
           <w:rPr>
             <w:rStyle w:val="Hipervnculo"/>
           </w:rPr>
-          <w:t>Regresar a p</w:t>
-        </w:r>
-        <w:r>
-          <w:rPr>
-            <w:rStyle w:val="Hipervnculo"/>
-          </w:rPr>
-          <w:t>r</w:t>
-        </w:r>
-        <w:r>
-          <w:rPr>
-            <w:rStyle w:val="Hipervnculo"/>
-          </w:rPr>
-          <w:t>o</w:t>
-        </w:r>
-        <w:r>
-          <w:rPr>
-            <w:rStyle w:val="Hipervnculo"/>
-          </w:rPr>
-          <w:t>c</w:t>
-        </w:r>
-        <w:r>
-          <w:rPr>
-            <w:rStyle w:val="Hipervnculo"/>
-          </w:rPr>
-          <w:t>e</w:t>
-        </w:r>
-        <w:r>
-          <w:rPr>
-            <w:rStyle w:val="Hipervnculo"/>
-          </w:rPr>
-          <w:t>dimiento.</w:t>
+          <w:t>Regresar a procedimiento.</w:t>
         </w:r>
       </w:hyperlink>
     </w:p>
@@ -3340,6 +3944,8 @@
         <w:spacing w:after="0" w:line="240" w:lineRule="auto"/>
         <w:jc w:val="both"/>
       </w:pPr>
+      <w:bookmarkStart w:id="2" w:name="_GoBack"/>
+      <w:bookmarkEnd w:id="2"/>
     </w:p>
     <w:p>
       <w:pPr>
@@ -3349,7 +3955,7 @@
           <w:b/>
         </w:rPr>
       </w:pPr>
-      <w:bookmarkStart w:id="2" w:name="Modulo_URLRewrite"/>
+      <w:bookmarkStart w:id="3" w:name="Modulo_URLRewrite"/>
       <w:r>
         <w:rPr>
           <w:b/>
@@ -3379,7 +3985,7 @@
         </w:rPr>
         <w:t>.</w:t>
       </w:r>
-      <w:bookmarkEnd w:id="2"/>
+      <w:bookmarkEnd w:id="3"/>
     </w:p>
     <w:p>
       <w:pPr>
@@ -3408,24 +4014,12 @@
       <w:r>
         <w:t xml:space="preserve"> en la barra de navegación: </w:t>
       </w:r>
-      <w:hyperlink r:id="rId21" w:history="1">
+      <w:hyperlink r:id="rId24" w:history="1">
         <w:r>
           <w:rPr>
             <w:rStyle w:val="Hipervnculo"/>
           </w:rPr>
-          <w:t>https://www.microsoft.com/en-us/</w:t>
-        </w:r>
-        <w:r>
-          <w:rPr>
-            <w:rStyle w:val="Hipervnculo"/>
-          </w:rPr>
-          <w:t>d</w:t>
-        </w:r>
-        <w:r>
-          <w:rPr>
-            <w:rStyle w:val="Hipervnculo"/>
-          </w:rPr>
-          <w:t>ownload/details.aspx?id=7435</w:t>
+          <w:t>https://www.microsoft.com/en-us/download/details.aspx?id=7435</w:t>
         </w:r>
       </w:hyperlink>
     </w:p>
@@ -3463,7 +4057,7 @@
                     </pic:cNvPicPr>
                   </pic:nvPicPr>
                   <pic:blipFill>
-                    <a:blip r:embed="rId22" cstate="print">
+                    <a:blip r:embed="rId25" cstate="print">
                       <a:extLst>
                         <a:ext uri="{28A0092B-C50C-407E-A947-70E740481C1C}">
                           <a14:useLocalDpi xmlns:a14="http://schemas.microsoft.com/office/drawing/2010/main" val="0"/>
@@ -3560,7 +4154,7 @@
                     </pic:cNvPicPr>
                   </pic:nvPicPr>
                   <pic:blipFill>
-                    <a:blip r:embed="rId22" cstate="print">
+                    <a:blip r:embed="rId25" cstate="print">
                       <a:extLst>
                         <a:ext uri="{28A0092B-C50C-407E-A947-70E740481C1C}">
                           <a14:useLocalDpi xmlns:a14="http://schemas.microsoft.com/office/drawing/2010/main" val="0"/>
@@ -3722,7 +4316,7 @@
                     </pic:cNvPicPr>
                   </pic:nvPicPr>
                   <pic:blipFill>
-                    <a:blip r:embed="rId23" cstate="print">
+                    <a:blip r:embed="rId26" cstate="print">
                       <a:extLst>
                         <a:ext uri="{28A0092B-C50C-407E-A947-70E740481C1C}">
                           <a14:useLocalDpi xmlns:a14="http://schemas.microsoft.com/office/drawing/2010/main" val="0"/>
@@ -3826,7 +4420,7 @@
                     </pic:cNvPicPr>
                   </pic:nvPicPr>
                   <pic:blipFill>
-                    <a:blip r:embed="rId24">
+                    <a:blip r:embed="rId27">
                       <a:extLst>
                         <a:ext uri="{28A0092B-C50C-407E-A947-70E740481C1C}">
                           <a14:useLocalDpi xmlns:a14="http://schemas.microsoft.com/office/drawing/2010/main" val="0"/>
@@ -3929,7 +4523,7 @@
                     </pic:cNvPicPr>
                   </pic:nvPicPr>
                   <pic:blipFill>
-                    <a:blip r:embed="rId25">
+                    <a:blip r:embed="rId28">
                       <a:extLst>
                         <a:ext uri="{28A0092B-C50C-407E-A947-70E740481C1C}">
                           <a14:useLocalDpi xmlns:a14="http://schemas.microsoft.com/office/drawing/2010/main" val="0"/>
@@ -4097,7 +4691,7 @@
                     </pic:cNvPicPr>
                   </pic:nvPicPr>
                   <pic:blipFill>
-                    <a:blip r:embed="rId26">
+                    <a:blip r:embed="rId29">
                       <a:extLst>
                         <a:ext uri="{28A0092B-C50C-407E-A947-70E740481C1C}">
                           <a14:useLocalDpi xmlns:a14="http://schemas.microsoft.com/office/drawing/2010/main" val="0"/>
@@ -4283,7 +4877,7 @@
                     </pic:cNvPicPr>
                   </pic:nvPicPr>
                   <pic:blipFill>
-                    <a:blip r:embed="rId27">
+                    <a:blip r:embed="rId30">
                       <a:extLst>
                         <a:ext uri="{28A0092B-C50C-407E-A947-70E740481C1C}">
                           <a14:useLocalDpi xmlns:a14="http://schemas.microsoft.com/office/drawing/2010/main" val="0"/>
@@ -4367,55 +4961,7 @@
           <w:rPr>
             <w:rStyle w:val="Hipervnculo"/>
           </w:rPr>
-          <w:t xml:space="preserve">Regresar a </w:t>
-        </w:r>
-        <w:r>
-          <w:rPr>
-            <w:rStyle w:val="Hipervnculo"/>
-          </w:rPr>
-          <w:t>p</w:t>
-        </w:r>
-        <w:r>
-          <w:rPr>
-            <w:rStyle w:val="Hipervnculo"/>
-          </w:rPr>
-          <w:t>r</w:t>
-        </w:r>
-        <w:r>
-          <w:rPr>
-            <w:rStyle w:val="Hipervnculo"/>
-          </w:rPr>
-          <w:t>o</w:t>
-        </w:r>
-        <w:r>
-          <w:rPr>
-            <w:rStyle w:val="Hipervnculo"/>
-          </w:rPr>
-          <w:t>c</w:t>
-        </w:r>
-        <w:r>
-          <w:rPr>
-            <w:rStyle w:val="Hipervnculo"/>
-          </w:rPr>
-          <w:t>edi</w:t>
-        </w:r>
-        <w:r>
-          <w:rPr>
-            <w:rStyle w:val="Hipervnculo"/>
-          </w:rPr>
-          <w:t>m</w:t>
-        </w:r>
-        <w:r>
-          <w:rPr>
-            <w:rStyle w:val="Hipervnculo"/>
-          </w:rPr>
-          <w:t>i</w:t>
-        </w:r>
-        <w:r>
-          <w:rPr>
-            <w:rStyle w:val="Hipervnculo"/>
-          </w:rPr>
-          <w:t>ento.</w:t>
+          <w:t>Regresar a procedimiento.</w:t>
         </w:r>
       </w:hyperlink>
     </w:p>
@@ -4565,7 +5111,7 @@
           <w:b/>
         </w:rPr>
       </w:pPr>
-      <w:bookmarkStart w:id="3" w:name="Crear_Nuevo_Sitio"/>
+      <w:bookmarkStart w:id="4" w:name="Crear_Nuevo_Sitio"/>
       <w:r>
         <w:rPr>
           <w:b/>
@@ -4573,7 +5119,7 @@
         <w:lastRenderedPageBreak/>
         <w:t>Crear nuevo sitio.</w:t>
       </w:r>
-      <w:bookmarkEnd w:id="3"/>
+      <w:bookmarkEnd w:id="4"/>
     </w:p>
     <w:p>
       <w:pPr>
@@ -4708,7 +5254,7 @@
                     </pic:cNvPicPr>
                   </pic:nvPicPr>
                   <pic:blipFill>
-                    <a:blip r:embed="rId28" cstate="print">
+                    <a:blip r:embed="rId31" cstate="print">
                       <a:extLst>
                         <a:ext uri="{28A0092B-C50C-407E-A947-70E740481C1C}">
                           <a14:useLocalDpi xmlns:a14="http://schemas.microsoft.com/office/drawing/2010/main" val="0"/>
@@ -4805,7 +5351,7 @@
                     </pic:cNvPicPr>
                   </pic:nvPicPr>
                   <pic:blipFill>
-                    <a:blip r:embed="rId29" cstate="print">
+                    <a:blip r:embed="rId32" cstate="print">
                       <a:extLst>
                         <a:ext uri="{28A0092B-C50C-407E-A947-70E740481C1C}">
                           <a14:useLocalDpi xmlns:a14="http://schemas.microsoft.com/office/drawing/2010/main" val="0"/>
@@ -4920,7 +5466,7 @@
                     </pic:cNvPicPr>
                   </pic:nvPicPr>
                   <pic:blipFill>
-                    <a:blip r:embed="rId30">
+                    <a:blip r:embed="rId33">
                       <a:extLst>
                         <a:ext uri="{28A0092B-C50C-407E-A947-70E740481C1C}">
                           <a14:useLocalDpi xmlns:a14="http://schemas.microsoft.com/office/drawing/2010/main" val="0"/>
@@ -5027,7 +5573,7 @@
                     </pic:cNvPicPr>
                   </pic:nvPicPr>
                   <pic:blipFill>
-                    <a:blip r:embed="rId31">
+                    <a:blip r:embed="rId34">
                       <a:extLst>
                         <a:ext uri="{28A0092B-C50C-407E-A947-70E740481C1C}">
                           <a14:useLocalDpi xmlns:a14="http://schemas.microsoft.com/office/drawing/2010/main" val="0"/>
@@ -5199,7 +5745,7 @@
                     </pic:cNvPicPr>
                   </pic:nvPicPr>
                   <pic:blipFill>
-                    <a:blip r:embed="rId32">
+                    <a:blip r:embed="rId35">
                       <a:extLst>
                         <a:ext uri="{28A0092B-C50C-407E-A947-70E740481C1C}">
                           <a14:useLocalDpi xmlns:a14="http://schemas.microsoft.com/office/drawing/2010/main" val="0"/>
@@ -5380,7 +5926,7 @@
                     </pic:cNvPicPr>
                   </pic:nvPicPr>
                   <pic:blipFill>
-                    <a:blip r:embed="rId33">
+                    <a:blip r:embed="rId36">
                       <a:extLst>
                         <a:ext uri="{28A0092B-C50C-407E-A947-70E740481C1C}">
                           <a14:useLocalDpi xmlns:a14="http://schemas.microsoft.com/office/drawing/2010/main" val="0"/>
@@ -5428,31 +5974,7 @@
           <w:rPr>
             <w:rStyle w:val="Hipervnculo"/>
           </w:rPr>
-          <w:t>Regresar a pro</w:t>
-        </w:r>
-        <w:r>
-          <w:rPr>
-            <w:rStyle w:val="Hipervnculo"/>
-          </w:rPr>
-          <w:t>c</w:t>
-        </w:r>
-        <w:r>
-          <w:rPr>
-            <w:rStyle w:val="Hipervnculo"/>
-          </w:rPr>
-          <w:t>e</w:t>
-        </w:r>
-        <w:r>
-          <w:rPr>
-            <w:rStyle w:val="Hipervnculo"/>
-          </w:rPr>
-          <w:t>d</w:t>
-        </w:r>
-        <w:r>
-          <w:rPr>
-            <w:rStyle w:val="Hipervnculo"/>
-          </w:rPr>
-          <w:t>imiento.</w:t>
+          <w:t>Regresar a procedimiento.</w:t>
         </w:r>
       </w:hyperlink>
     </w:p>
@@ -5632,7 +6154,7 @@
           <w:b/>
         </w:rPr>
       </w:pPr>
-      <w:bookmarkStart w:id="4" w:name="Configuracion_Sitio"/>
+      <w:bookmarkStart w:id="5" w:name="Configuracion_Sitio"/>
       <w:r>
         <w:rPr>
           <w:b/>
@@ -5640,7 +6162,7 @@
         <w:lastRenderedPageBreak/>
         <w:t>Configuración del sitio.</w:t>
       </w:r>
-      <w:bookmarkEnd w:id="4"/>
+      <w:bookmarkEnd w:id="5"/>
     </w:p>
     <w:p>
       <w:pPr>
@@ -5753,7 +6275,7 @@
                     </pic:cNvPicPr>
                   </pic:nvPicPr>
                   <pic:blipFill>
-                    <a:blip r:embed="rId34" cstate="print">
+                    <a:blip r:embed="rId37" cstate="print">
                       <a:extLst>
                         <a:ext uri="{28A0092B-C50C-407E-A947-70E740481C1C}">
                           <a14:useLocalDpi xmlns:a14="http://schemas.microsoft.com/office/drawing/2010/main" val="0"/>
@@ -5850,7 +6372,7 @@
                     </pic:cNvPicPr>
                   </pic:nvPicPr>
                   <pic:blipFill>
-                    <a:blip r:embed="rId35" cstate="print">
+                    <a:blip r:embed="rId38" cstate="print">
                       <a:extLst>
                         <a:ext uri="{28A0092B-C50C-407E-A947-70E740481C1C}">
                           <a14:useLocalDpi xmlns:a14="http://schemas.microsoft.com/office/drawing/2010/main" val="0"/>
@@ -6721,96 +7243,16 @@
         <w:jc w:val="both"/>
         <w:rPr>
           <w:rFonts w:cs="Consolas"/>
-          <w:lang w:val="en-US"/>
         </w:rPr>
       </w:pPr>
       <w:hyperlink w:anchor="Procedimiento_Principal" w:history="1">
-        <w:proofErr w:type="spellStart"/>
-        <w:proofErr w:type="gramStart"/>
         <w:r>
           <w:rPr>
             <w:rStyle w:val="Hipervnculo"/>
             <w:rFonts w:cs="Consolas"/>
-            <w:lang w:val="en-US"/>
           </w:rPr>
-          <w:t>Regresar</w:t>
+          <w:t>Regresar a procedimiento.</w:t>
         </w:r>
-        <w:proofErr w:type="spellEnd"/>
-        <w:r>
-          <w:rPr>
-            <w:rStyle w:val="Hipervnculo"/>
-            <w:rFonts w:cs="Consolas"/>
-            <w:lang w:val="en-US"/>
-          </w:rPr>
-          <w:t xml:space="preserve"> a </w:t>
-        </w:r>
-        <w:proofErr w:type="spellStart"/>
-        <w:r>
-          <w:rPr>
-            <w:rStyle w:val="Hipervnculo"/>
-            <w:rFonts w:cs="Consolas"/>
-            <w:lang w:val="en-US"/>
-          </w:rPr>
-          <w:t>pro</w:t>
-        </w:r>
-        <w:r>
-          <w:rPr>
-            <w:rStyle w:val="Hipervnculo"/>
-            <w:rFonts w:cs="Consolas"/>
-            <w:lang w:val="en-US"/>
-          </w:rPr>
-          <w:t>c</w:t>
-        </w:r>
-        <w:r>
-          <w:rPr>
-            <w:rStyle w:val="Hipervnculo"/>
-            <w:rFonts w:cs="Consolas"/>
-            <w:lang w:val="en-US"/>
-          </w:rPr>
-          <w:t>e</w:t>
-        </w:r>
-        <w:r>
-          <w:rPr>
-            <w:rStyle w:val="Hipervnculo"/>
-            <w:rFonts w:cs="Consolas"/>
-            <w:lang w:val="en-US"/>
-          </w:rPr>
-          <w:t>d</w:t>
-        </w:r>
-        <w:r>
-          <w:rPr>
-            <w:rStyle w:val="Hipervnculo"/>
-            <w:rFonts w:cs="Consolas"/>
-            <w:lang w:val="en-US"/>
-          </w:rPr>
-          <w:t>i</w:t>
-        </w:r>
-        <w:r>
-          <w:rPr>
-            <w:rStyle w:val="Hipervnculo"/>
-            <w:rFonts w:cs="Consolas"/>
-            <w:lang w:val="en-US"/>
-          </w:rPr>
-          <w:t>m</w:t>
-        </w:r>
-        <w:r>
-          <w:rPr>
-            <w:rStyle w:val="Hipervnculo"/>
-            <w:rFonts w:cs="Consolas"/>
-            <w:lang w:val="en-US"/>
-          </w:rPr>
-          <w:t>iento</w:t>
-        </w:r>
-        <w:proofErr w:type="spellEnd"/>
-        <w:r>
-          <w:rPr>
-            <w:rStyle w:val="Hipervnculo"/>
-            <w:rFonts w:cs="Consolas"/>
-            <w:lang w:val="en-US"/>
-          </w:rPr>
-          <w:t>.</w:t>
-        </w:r>
-        <w:proofErr w:type="gramEnd"/>
       </w:hyperlink>
     </w:p>
     <w:p>
@@ -6820,58 +7262,32 @@
         <w:rPr>
           <w:rFonts w:cs="Consolas"/>
           <w:b/>
-          <w:lang w:val="en-US"/>
-        </w:rPr>
-      </w:pPr>
-      <w:bookmarkStart w:id="5" w:name="Instalar_Rebotador"/>
-      <w:proofErr w:type="spellStart"/>
-      <w:proofErr w:type="gramStart"/>
+        </w:rPr>
+      </w:pPr>
+      <w:bookmarkStart w:id="6" w:name="Instalar_Rebotador"/>
       <w:r>
         <w:rPr>
           <w:rFonts w:cs="Consolas"/>
           <w:b/>
-          <w:lang w:val="en-US"/>
         </w:rPr>
         <w:lastRenderedPageBreak/>
-        <w:t>Instalar</w:t>
-      </w:r>
-      <w:proofErr w:type="spellEnd"/>
+        <w:t xml:space="preserve">Instalar </w:t>
+      </w:r>
       <w:r>
         <w:rPr>
           <w:rFonts w:cs="Consolas"/>
           <w:b/>
-          <w:lang w:val="en-US"/>
-        </w:rPr>
-        <w:t xml:space="preserve"> </w:t>
-      </w:r>
-      <w:proofErr w:type="spellStart"/>
-      <w:r>
+        </w:rPr>
+        <w:t>rebotador.</w:t>
+      </w:r>
+      <w:bookmarkEnd w:id="6"/>
+    </w:p>
+    <w:p>
+      <w:pPr>
+        <w:spacing w:after="0" w:line="240" w:lineRule="auto"/>
+        <w:jc w:val="both"/>
         <w:rPr>
           <w:rFonts w:cs="Consolas"/>
-          <w:b/>
-          <w:lang w:val="en-US"/>
-        </w:rPr>
-        <w:t>rebotador</w:t>
-      </w:r>
-      <w:proofErr w:type="spellEnd"/>
-      <w:r>
-        <w:rPr>
-          <w:rFonts w:cs="Consolas"/>
-          <w:b/>
-          <w:lang w:val="en-US"/>
-        </w:rPr>
-        <w:t>.</w:t>
-      </w:r>
-      <w:bookmarkEnd w:id="5"/>
-      <w:proofErr w:type="gramEnd"/>
-    </w:p>
-    <w:p>
-      <w:pPr>
-        <w:spacing w:after="0" w:line="240" w:lineRule="auto"/>
-        <w:jc w:val="both"/>
-        <w:rPr>
-          <w:rFonts w:cs="Consolas"/>
-          <w:lang w:val="en-US"/>
         </w:rPr>
       </w:pPr>
     </w:p>
@@ -7041,7 +7457,7 @@
                     </pic:cNvPicPr>
                   </pic:nvPicPr>
                   <pic:blipFill>
-                    <a:blip r:embed="rId36">
+                    <a:blip r:embed="rId39">
                       <a:extLst>
                         <a:ext uri="{28A0092B-C50C-407E-A947-70E740481C1C}">
                           <a14:useLocalDpi xmlns:a14="http://schemas.microsoft.com/office/drawing/2010/main" val="0"/>
@@ -7187,7 +7603,7 @@
                     </pic:cNvPicPr>
                   </pic:nvPicPr>
                   <pic:blipFill>
-                    <a:blip r:embed="rId37">
+                    <a:blip r:embed="rId40">
                       <a:extLst>
                         <a:ext uri="{28A0092B-C50C-407E-A947-70E740481C1C}">
                           <a14:useLocalDpi xmlns:a14="http://schemas.microsoft.com/office/drawing/2010/main" val="0"/>
@@ -7252,42 +7668,7 @@
             <w:rStyle w:val="Hipervnculo"/>
             <w:rFonts w:cs="Consolas"/>
           </w:rPr>
-          <w:t xml:space="preserve">Instalar </w:t>
-        </w:r>
-        <w:r>
-          <w:rPr>
-            <w:rStyle w:val="Hipervnculo"/>
-            <w:rFonts w:cs="Consolas"/>
-          </w:rPr>
-          <w:t>N</w:t>
-        </w:r>
-        <w:r>
-          <w:rPr>
-            <w:rStyle w:val="Hipervnculo"/>
-            <w:rFonts w:cs="Consolas"/>
-          </w:rPr>
-          <w:t>o</w:t>
-        </w:r>
-        <w:r>
-          <w:rPr>
-            <w:rStyle w:val="Hipervnculo"/>
-            <w:rFonts w:cs="Consolas"/>
-          </w:rPr>
-          <w:t>d</w:t>
-        </w:r>
-        <w:r>
-          <w:rPr>
-            <w:rStyle w:val="Hipervnculo"/>
-            <w:rFonts w:cs="Consolas"/>
-          </w:rPr>
-          <w:t>e</w:t>
-        </w:r>
-        <w:r>
-          <w:rPr>
-            <w:rStyle w:val="Hipervnculo"/>
-            <w:rFonts w:cs="Consolas"/>
-          </w:rPr>
-          <w:t>.js</w:t>
+          <w:t>Instalar Node.js</w:t>
         </w:r>
       </w:hyperlink>
       <w:r>
@@ -7465,7 +7846,7 @@
                     </pic:cNvPicPr>
                   </pic:nvPicPr>
                   <pic:blipFill>
-                    <a:blip r:embed="rId38">
+                    <a:blip r:embed="rId41">
                       <a:extLst>
                         <a:ext uri="{28A0092B-C50C-407E-A947-70E740481C1C}">
                           <a14:useLocalDpi xmlns:a14="http://schemas.microsoft.com/office/drawing/2010/main" val="0"/>
@@ -7590,7 +7971,7 @@
       <w:r>
         <w:t xml:space="preserve"> </w:t>
       </w:r>
-      <w:hyperlink r:id="rId39" w:history="1">
+      <w:hyperlink r:id="rId42" w:history="1">
         <w:r>
           <w:rPr>
             <w:rStyle w:val="Hipervnculo"/>
@@ -7658,7 +8039,7 @@
                     </pic:cNvPicPr>
                   </pic:nvPicPr>
                   <pic:blipFill>
-                    <a:blip r:embed="rId40">
+                    <a:blip r:embed="rId43">
                       <a:extLst>
                         <a:ext uri="{28A0092B-C50C-407E-A947-70E740481C1C}">
                           <a14:useLocalDpi xmlns:a14="http://schemas.microsoft.com/office/drawing/2010/main" val="0"/>
@@ -7772,7 +8153,7 @@
                     </pic:cNvPicPr>
                   </pic:nvPicPr>
                   <pic:blipFill>
-                    <a:blip r:embed="rId41">
+                    <a:blip r:embed="rId44">
                       <a:extLst>
                         <a:ext uri="{28A0092B-C50C-407E-A947-70E740481C1C}">
                           <a14:useLocalDpi xmlns:a14="http://schemas.microsoft.com/office/drawing/2010/main" val="0"/>
@@ -7920,7 +8301,7 @@
                     </pic:cNvPicPr>
                   </pic:nvPicPr>
                   <pic:blipFill>
-                    <a:blip r:embed="rId42">
+                    <a:blip r:embed="rId45">
                       <a:extLst>
                         <a:ext uri="{28A0092B-C50C-407E-A947-70E740481C1C}">
                           <a14:useLocalDpi xmlns:a14="http://schemas.microsoft.com/office/drawing/2010/main" val="0"/>
@@ -7972,63 +8353,7 @@
             <w:rStyle w:val="Hipervnculo"/>
             <w:rFonts w:cs="Consolas"/>
           </w:rPr>
-          <w:t xml:space="preserve">Regresar a </w:t>
-        </w:r>
-        <w:r>
-          <w:rPr>
-            <w:rStyle w:val="Hipervnculo"/>
-            <w:rFonts w:cs="Consolas"/>
-          </w:rPr>
-          <w:t>p</w:t>
-        </w:r>
-        <w:r>
-          <w:rPr>
-            <w:rStyle w:val="Hipervnculo"/>
-            <w:rFonts w:cs="Consolas"/>
-          </w:rPr>
-          <w:t>r</w:t>
-        </w:r>
-        <w:r>
-          <w:rPr>
-            <w:rStyle w:val="Hipervnculo"/>
-            <w:rFonts w:cs="Consolas"/>
-          </w:rPr>
-          <w:t>o</w:t>
-        </w:r>
-        <w:r>
-          <w:rPr>
-            <w:rStyle w:val="Hipervnculo"/>
-            <w:rFonts w:cs="Consolas"/>
-          </w:rPr>
-          <w:t>c</w:t>
-        </w:r>
-        <w:r>
-          <w:rPr>
-            <w:rStyle w:val="Hipervnculo"/>
-            <w:rFonts w:cs="Consolas"/>
-          </w:rPr>
-          <w:t>e</w:t>
-        </w:r>
-        <w:r>
-          <w:rPr>
-            <w:rStyle w:val="Hipervnculo"/>
-            <w:rFonts w:cs="Consolas"/>
-          </w:rPr>
-          <w:t>dimie</w:t>
-        </w:r>
-        <w:r>
-          <w:rPr>
-            <w:rStyle w:val="Hipervnculo"/>
-            <w:rFonts w:cs="Consolas"/>
-          </w:rPr>
-          <w:t>n</w:t>
-        </w:r>
-        <w:r>
-          <w:rPr>
-            <w:rStyle w:val="Hipervnculo"/>
-            <w:rFonts w:cs="Consolas"/>
-          </w:rPr>
-          <w:t>to.</w:t>
+          <w:t>Regresar a procedimiento.</w:t>
         </w:r>
       </w:hyperlink>
     </w:p>
@@ -8041,7 +8366,7 @@
           <w:b/>
         </w:rPr>
       </w:pPr>
-      <w:bookmarkStart w:id="6" w:name="Instalar_NodeJS"/>
+      <w:bookmarkStart w:id="7" w:name="Instalar_NodeJS"/>
       <w:r>
         <w:rPr>
           <w:rFonts w:cs="Consolas"/>
@@ -8050,7 +8375,7 @@
         <w:lastRenderedPageBreak/>
         <w:t>Instalar Node.js</w:t>
       </w:r>
-      <w:bookmarkEnd w:id="6"/>
+      <w:bookmarkEnd w:id="7"/>
     </w:p>
     <w:p>
       <w:pPr>
@@ -8095,7 +8420,7 @@
           <w:rFonts w:cs="Consolas"/>
         </w:rPr>
       </w:pPr>
-      <w:hyperlink r:id="rId43" w:history="1">
+      <w:hyperlink r:id="rId46" w:history="1">
         <w:r>
           <w:rPr>
             <w:rStyle w:val="Hipervnculo"/>
@@ -8146,7 +8471,7 @@
                     </pic:cNvPicPr>
                   </pic:nvPicPr>
                   <pic:blipFill>
-                    <a:blip r:embed="rId44" cstate="print">
+                    <a:blip r:embed="rId47" cstate="print">
                       <a:extLst>
                         <a:ext uri="{28A0092B-C50C-407E-A947-70E740481C1C}">
                           <a14:useLocalDpi xmlns:a14="http://schemas.microsoft.com/office/drawing/2010/main" val="0"/>
@@ -8328,7 +8653,7 @@
                     </pic:cNvPicPr>
                   </pic:nvPicPr>
                   <pic:blipFill>
-                    <a:blip r:embed="rId44" cstate="print">
+                    <a:blip r:embed="rId47" cstate="print">
                       <a:extLst>
                         <a:ext uri="{28A0092B-C50C-407E-A947-70E740481C1C}">
                           <a14:useLocalDpi xmlns:a14="http://schemas.microsoft.com/office/drawing/2010/main" val="0"/>
@@ -8383,13 +8708,7 @@
         </w:rPr>
       </w:pPr>
       <w:r>
-        <w:t>Ejecutar el archivo descargado, dando doble clic sobre él</w:t>
-      </w:r>
-      <w:r>
-        <w:t xml:space="preserve"> y seguir los pasos descritos en la ventana de diálogo del instalador</w:t>
-      </w:r>
-      <w:r>
-        <w:t>.</w:t>
+        <w:t>Ejecutar el archivo descargado, dando doble clic sobre él y seguir los pasos descritos en la ventana de diálogo del instalador.</w:t>
       </w:r>
     </w:p>
     <w:p>
@@ -8507,7 +8826,7 @@
                     </pic:cNvPicPr>
                   </pic:nvPicPr>
                   <pic:blipFill>
-                    <a:blip r:embed="rId45" cstate="print">
+                    <a:blip r:embed="rId48" cstate="print">
                       <a:extLst>
                         <a:ext uri="{28A0092B-C50C-407E-A947-70E740481C1C}">
                           <a14:useLocalDpi xmlns:a14="http://schemas.microsoft.com/office/drawing/2010/main" val="0"/>
@@ -8578,28 +8897,7 @@
             <w:rStyle w:val="Hipervnculo"/>
             <w:rFonts w:cs="Consolas"/>
           </w:rPr>
-          <w:t>ar a Instalar r</w:t>
-        </w:r>
-        <w:r>
-          <w:rPr>
-            <w:rStyle w:val="Hipervnculo"/>
-            <w:rFonts w:cs="Consolas"/>
-          </w:rPr>
-          <w:t>e</w:t>
-        </w:r>
-        <w:r>
-          <w:rPr>
-            <w:rStyle w:val="Hipervnculo"/>
-            <w:rFonts w:cs="Consolas"/>
-          </w:rPr>
-          <w:t>b</w:t>
-        </w:r>
-        <w:r>
-          <w:rPr>
-            <w:rStyle w:val="Hipervnculo"/>
-            <w:rFonts w:cs="Consolas"/>
-          </w:rPr>
-          <w:t>otador</w:t>
+          <w:t>ar a Instalar rebotador</w:t>
         </w:r>
         <w:r>
           <w:rPr>
@@ -8618,21 +8916,15 @@
           <w:b/>
         </w:rPr>
       </w:pPr>
-      <w:bookmarkStart w:id="7" w:name="Despliegue_Proyecto"/>
+      <w:bookmarkStart w:id="8" w:name="Despliegue_Proyecto"/>
       <w:r>
         <w:rPr>
           <w:b/>
         </w:rPr>
         <w:lastRenderedPageBreak/>
-        <w:t>Despliegue de proyecto</w:t>
-      </w:r>
-      <w:r>
-        <w:rPr>
-          <w:b/>
-        </w:rPr>
-        <w:t>.</w:t>
-      </w:r>
-      <w:bookmarkEnd w:id="7"/>
+        <w:t>Despliegue de proyecto.</w:t>
+      </w:r>
+      <w:bookmarkEnd w:id="8"/>
     </w:p>
     <w:p>
       <w:pPr>
@@ -8657,31 +8949,7 @@
         <w:rPr>
           <w:i/>
         </w:rPr>
-        <w:t>C:\inetpub\</w:t>
-      </w:r>
-      <w:r>
-        <w:rPr>
-          <w:i/>
-        </w:rPr>
-        <w:t>wwwroot</w:t>
-      </w:r>
-      <w:r>
-        <w:rPr>
-          <w:i/>
-        </w:rPr>
-        <w:t>\</w:t>
-      </w:r>
-      <w:r>
-        <w:rPr>
-          <w:i/>
-        </w:rPr>
-        <w:t>portalemisionweb</w:t>
-      </w:r>
-      <w:r>
-        <w:rPr>
-          <w:i/>
-        </w:rPr>
-        <w:t>\</w:t>
+        <w:t>C:\inetpub\wwwroot\portalemisionweb\</w:t>
       </w:r>
       <w:r>
         <w:t xml:space="preserve"> para</w:t>
@@ -8768,7 +9036,7 @@
                     </pic:cNvPicPr>
                   </pic:nvPicPr>
                   <pic:blipFill>
-                    <a:blip r:embed="rId46">
+                    <a:blip r:embed="rId49">
                       <a:extLst>
                         <a:ext uri="{28A0092B-C50C-407E-A947-70E740481C1C}">
                           <a14:useLocalDpi xmlns:a14="http://schemas.microsoft.com/office/drawing/2010/main" val="0"/>
@@ -8823,25 +9091,7 @@
         <w:rPr>
           <w:i/>
         </w:rPr>
-        <w:t>Administrad</w:t>
-      </w:r>
-      <w:r>
-        <w:rPr>
-          <w:i/>
-        </w:rPr>
-        <w:t>o</w:t>
-      </w:r>
-      <w:r>
-        <w:rPr>
-          <w:i/>
-        </w:rPr>
-        <w:t>r</w:t>
-      </w:r>
-      <w:r>
-        <w:rPr>
-          <w:i/>
-        </w:rPr>
-        <w:t xml:space="preserve"> del IIS</w:t>
+        <w:t>Administrador del IIS</w:t>
       </w:r>
       <w:r>
         <w:t xml:space="preserve"> seleccionar el sitio (</w:t>
@@ -8983,7 +9233,7 @@
                     </pic:cNvPicPr>
                   </pic:nvPicPr>
                   <pic:blipFill>
-                    <a:blip r:embed="rId47">
+                    <a:blip r:embed="rId50">
                       <a:extLst>
                         <a:ext uri="{28A0092B-C50C-407E-A947-70E740481C1C}">
                           <a14:useLocalDpi xmlns:a14="http://schemas.microsoft.com/office/drawing/2010/main" val="0"/>
@@ -9180,7 +9430,7 @@
                     </pic:cNvPicPr>
                   </pic:nvPicPr>
                   <pic:blipFill>
-                    <a:blip r:embed="rId48">
+                    <a:blip r:embed="rId51">
                       <a:extLst>
                         <a:ext uri="{28A0092B-C50C-407E-A947-70E740481C1C}">
                           <a14:useLocalDpi xmlns:a14="http://schemas.microsoft.com/office/drawing/2010/main" val="0"/>
@@ -9266,7 +9516,7 @@
                     </pic:cNvPicPr>
                   </pic:nvPicPr>
                   <pic:blipFill>
-                    <a:blip r:embed="rId49">
+                    <a:blip r:embed="rId52">
                       <a:extLst>
                         <a:ext uri="{28A0092B-C50C-407E-A947-70E740481C1C}">
                           <a14:useLocalDpi xmlns:a14="http://schemas.microsoft.com/office/drawing/2010/main" val="0"/>
@@ -9359,7 +9609,7 @@
                     </pic:cNvPicPr>
                   </pic:nvPicPr>
                   <pic:blipFill>
-                    <a:blip r:embed="rId50">
+                    <a:blip r:embed="rId53">
                       <a:extLst>
                         <a:ext uri="{28A0092B-C50C-407E-A947-70E740481C1C}">
                           <a14:useLocalDpi xmlns:a14="http://schemas.microsoft.com/office/drawing/2010/main" val="0"/>
@@ -9408,13 +9658,7 @@
         <w:jc w:val="both"/>
       </w:pPr>
       <w:r>
-        <w:t xml:space="preserve">En el panel del lado </w:t>
-      </w:r>
-      <w:r>
-        <w:t xml:space="preserve">derecho </w:t>
-      </w:r>
-      <w:r>
-        <w:t xml:space="preserve">del </w:t>
+        <w:t xml:space="preserve">En el panel del lado derecho del </w:t>
       </w:r>
       <w:r>
         <w:rPr>
@@ -9539,7 +9783,7 @@
                     </pic:cNvPicPr>
                   </pic:nvPicPr>
                   <pic:blipFill>
-                    <a:blip r:embed="rId51">
+                    <a:blip r:embed="rId54">
                       <a:extLst>
                         <a:ext uri="{28A0092B-C50C-407E-A947-70E740481C1C}">
                           <a14:useLocalDpi xmlns:a14="http://schemas.microsoft.com/office/drawing/2010/main" val="0"/>
@@ -9674,7 +9918,7 @@
                     </pic:cNvPicPr>
                   </pic:nvPicPr>
                   <pic:blipFill>
-                    <a:blip r:embed="rId52" cstate="print">
+                    <a:blip r:embed="rId55" cstate="print">
                       <a:extLst>
                         <a:ext uri="{28A0092B-C50C-407E-A947-70E740481C1C}">
                           <a14:useLocalDpi xmlns:a14="http://schemas.microsoft.com/office/drawing/2010/main" val="0"/>
@@ -9717,8 +9961,6 @@
         <w:spacing w:after="0" w:line="240" w:lineRule="auto"/>
         <w:jc w:val="both"/>
       </w:pPr>
-      <w:bookmarkStart w:id="8" w:name="_GoBack"/>
-      <w:bookmarkEnd w:id="8"/>
     </w:p>
     <w:p>
       <w:pPr>
@@ -9733,31 +9975,7 @@
           <w:rPr>
             <w:rStyle w:val="Hipervnculo"/>
           </w:rPr>
-          <w:t>Regresar a p</w:t>
-        </w:r>
-        <w:r>
-          <w:rPr>
-            <w:rStyle w:val="Hipervnculo"/>
-          </w:rPr>
-          <w:t>r</w:t>
-        </w:r>
-        <w:r>
-          <w:rPr>
-            <w:rStyle w:val="Hipervnculo"/>
-          </w:rPr>
-          <w:t>ocedimi</w:t>
-        </w:r>
-        <w:r>
-          <w:rPr>
-            <w:rStyle w:val="Hipervnculo"/>
-          </w:rPr>
-          <w:t>e</w:t>
-        </w:r>
-        <w:r>
-          <w:rPr>
-            <w:rStyle w:val="Hipervnculo"/>
-          </w:rPr>
-          <w:t>nto.</w:t>
+          <w:t>Regresar a procedimiento.</w:t>
         </w:r>
       </w:hyperlink>
     </w:p>
@@ -9912,7 +10130,7 @@
   <w:abstractNum w:abstractNumId="1">
     <w:nsid w:val="087103A1"/>
     <w:multiLevelType w:val="hybridMultilevel"/>
-    <w:tmpl w:val="E1007758"/>
+    <w:tmpl w:val="011AA212"/>
     <w:lvl w:ilvl="0" w:tplc="080A000F">
       <w:start w:val="1"/>
       <w:numFmt w:val="decimal"/>
@@ -10817,6 +11035,7 @@
   <w:style w:type="character" w:default="1" w:styleId="Fuentedeprrafopredeter">
     <w:name w:val="Default Paragraph Font"/>
     <w:uiPriority w:val="1"/>
+    <w:semiHidden/>
     <w:unhideWhenUsed/>
   </w:style>
   <w:style w:type="table" w:default="1" w:styleId="Tablanormal">
@@ -11144,6 +11363,7 @@
   <w:style w:type="character" w:default="1" w:styleId="Fuentedeprrafopredeter">
     <w:name w:val="Default Paragraph Font"/>
     <w:uiPriority w:val="1"/>
+    <w:semiHidden/>
     <w:unhideWhenUsed/>
   </w:style>
   <w:style w:type="table" w:default="1" w:styleId="Tablanormal">
@@ -11598,7 +11818,7 @@
 </file>
 
 <file path=customXml/itemProps1.xml><?xml version="1.0" encoding="utf-8"?>
-<ds:datastoreItem xmlns:ds="http://schemas.openxmlformats.org/officeDocument/2006/customXml" ds:itemID="{81FA821D-6D10-4366-A419-B363F4AC3DCC}">
+<ds:datastoreItem xmlns:ds="http://schemas.openxmlformats.org/officeDocument/2006/customXml" ds:itemID="{9DFA08DC-A79D-4DB3-9511-65F2A4760421}">
   <ds:schemaRefs>
     <ds:schemaRef ds:uri="http://schemas.openxmlformats.org/officeDocument/2006/bibliography"/>
   </ds:schemaRefs>

</xml_diff>